<commit_message>
Writing the constraints section of the article
</commit_message>
<xml_diff>
--- a/article.docx
+++ b/article.docx
@@ -1132,7 +1132,13 @@
         <w:ind w:firstLine="0"/>
       </w:pPr>
       <w:r>
-        <w:t>The variables that will appear in the final solution are the number of the pieces from 1 to 12, the color index from 1 to 4 and the orientation that can be 0 or 1.</w:t>
+        <w:t>The variables that will appear in the final solution are the number of the pieces from 1 to 12, the color index from 1 to 4 and the orientation that can be 0 or 1</w:t>
+      </w:r>
+      <w:r>
+        <w:t xml:space="preserve"> as you saw previously</w:t>
+      </w:r>
+      <w:r>
+        <w:t>.</w:t>
       </w:r>
       <w:r>
         <w:t xml:space="preserve"> </w:t>
@@ -1141,7 +1147,13 @@
         <w:t>The following is</w:t>
       </w:r>
       <w:r>
-        <w:t xml:space="preserve"> an example of a solution with 4 connections, that is using any four pieces from the diamonds set.</w:t>
+        <w:t xml:space="preserve"> an example of a solution with 4 </w:t>
+      </w:r>
+      <w:r>
+        <w:t>connections that</w:t>
+      </w:r>
+      <w:r>
+        <w:t xml:space="preserve"> is using any four pieces from the diamonds set.</w:t>
       </w:r>
     </w:p>
     <w:p>
@@ -1216,16 +1228,16 @@
           <w:color w:val="333333"/>
           <w:sz w:val="18"/>
           <w:szCs w:val="18"/>
-          <w:lang w:val="pt-PT" w:eastAsia="pt-PT"/>
-        </w:rPr>
-      </w:pPr>
-      <w:r>
-        <w:rPr>
-          <w:rFonts w:ascii="Courier New" w:hAnsi="Courier New" w:cs="Courier New"/>
-          <w:color w:val="333333"/>
-          <w:sz w:val="18"/>
-          <w:szCs w:val="18"/>
-          <w:lang w:val="pt-PT" w:eastAsia="pt-PT"/>
+          <w:lang w:eastAsia="pt-PT"/>
+        </w:rPr>
+      </w:pPr>
+      <w:r>
+        <w:rPr>
+          <w:rFonts w:ascii="Courier New" w:hAnsi="Courier New" w:cs="Courier New"/>
+          <w:color w:val="333333"/>
+          <w:sz w:val="18"/>
+          <w:szCs w:val="18"/>
+          <w:lang w:eastAsia="pt-PT"/>
         </w:rPr>
         <w:t xml:space="preserve">(...) </w:t>
       </w:r>
@@ -1264,7 +1276,7 @@
           <w:color w:val="333333"/>
           <w:sz w:val="18"/>
           <w:szCs w:val="18"/>
-          <w:lang w:val="pt-PT" w:eastAsia="pt-PT"/>
+          <w:lang w:eastAsia="pt-PT"/>
         </w:rPr>
       </w:pPr>
     </w:p>
@@ -2322,16 +2334,16 @@
           <w:color w:val="333333"/>
           <w:sz w:val="18"/>
           <w:szCs w:val="18"/>
-          <w:lang w:val="pt-PT" w:eastAsia="pt-PT"/>
-        </w:rPr>
-      </w:pPr>
-      <w:r>
-        <w:rPr>
-          <w:rFonts w:ascii="Courier New" w:hAnsi="Courier New" w:cs="Courier New"/>
-          <w:color w:val="333333"/>
-          <w:sz w:val="18"/>
-          <w:szCs w:val="18"/>
-          <w:lang w:val="pt-PT" w:eastAsia="pt-PT"/>
+          <w:lang w:eastAsia="pt-PT"/>
+        </w:rPr>
+      </w:pPr>
+      <w:r>
+        <w:rPr>
+          <w:rFonts w:ascii="Courier New" w:hAnsi="Courier New" w:cs="Courier New"/>
+          <w:color w:val="333333"/>
+          <w:sz w:val="18"/>
+          <w:szCs w:val="18"/>
+          <w:lang w:eastAsia="pt-PT"/>
         </w:rPr>
         <w:t xml:space="preserve">(...) </w:t>
       </w:r>
@@ -2370,7 +2382,7 @@
           <w:color w:val="333333"/>
           <w:sz w:val="18"/>
           <w:szCs w:val="18"/>
-          <w:lang w:val="pt-PT" w:eastAsia="pt-PT"/>
+          <w:lang w:eastAsia="pt-PT"/>
         </w:rPr>
       </w:pPr>
     </w:p>
@@ -2408,7 +2420,7 @@
           <w:color w:val="333333"/>
           <w:sz w:val="18"/>
           <w:szCs w:val="18"/>
-          <w:lang w:val="pt-PT" w:eastAsia="pt-PT"/>
+          <w:lang w:eastAsia="pt-PT"/>
         </w:rPr>
       </w:pPr>
       <w:bookmarkStart w:id="8" w:name="cl-160"/>
@@ -2419,7 +2431,7 @@
           <w:color w:val="990000"/>
           <w:sz w:val="18"/>
           <w:szCs w:val="18"/>
-          <w:lang w:val="pt-PT" w:eastAsia="pt-PT"/>
+          <w:lang w:eastAsia="pt-PT"/>
         </w:rPr>
         <w:t>domain</w:t>
       </w:r>
@@ -2429,7 +2441,7 @@
           <w:color w:val="333333"/>
           <w:sz w:val="18"/>
           <w:szCs w:val="18"/>
-          <w:lang w:val="pt-PT" w:eastAsia="pt-PT"/>
+          <w:lang w:eastAsia="pt-PT"/>
         </w:rPr>
         <w:t>([</w:t>
       </w:r>
@@ -2439,7 +2451,7 @@
           <w:color w:val="008080"/>
           <w:sz w:val="18"/>
           <w:szCs w:val="18"/>
-          <w:lang w:val="pt-PT" w:eastAsia="pt-PT"/>
+          <w:lang w:eastAsia="pt-PT"/>
         </w:rPr>
         <w:t>P1</w:t>
       </w:r>
@@ -2449,17 +2461,17 @@
           <w:color w:val="333333"/>
           <w:sz w:val="18"/>
           <w:szCs w:val="18"/>
-          <w:lang w:val="pt-PT" w:eastAsia="pt-PT"/>
-        </w:rPr>
-        <w:t>,</w:t>
-      </w:r>
-      <w:r>
-        <w:rPr>
-          <w:rFonts w:ascii="Courier New" w:hAnsi="Courier New" w:cs="Courier New"/>
-          <w:color w:val="008080"/>
-          <w:sz w:val="18"/>
-          <w:szCs w:val="18"/>
-          <w:lang w:val="pt-PT" w:eastAsia="pt-PT"/>
+          <w:lang w:eastAsia="pt-PT"/>
+        </w:rPr>
+        <w:t>,</w:t>
+      </w:r>
+      <w:r>
+        <w:rPr>
+          <w:rFonts w:ascii="Courier New" w:hAnsi="Courier New" w:cs="Courier New"/>
+          <w:color w:val="008080"/>
+          <w:sz w:val="18"/>
+          <w:szCs w:val="18"/>
+          <w:lang w:eastAsia="pt-PT"/>
         </w:rPr>
         <w:t>P2</w:t>
       </w:r>
@@ -2469,17 +2481,17 @@
           <w:color w:val="333333"/>
           <w:sz w:val="18"/>
           <w:szCs w:val="18"/>
-          <w:lang w:val="pt-PT" w:eastAsia="pt-PT"/>
-        </w:rPr>
-        <w:t>,</w:t>
-      </w:r>
-      <w:r>
-        <w:rPr>
-          <w:rFonts w:ascii="Courier New" w:hAnsi="Courier New" w:cs="Courier New"/>
-          <w:color w:val="008080"/>
-          <w:sz w:val="18"/>
-          <w:szCs w:val="18"/>
-          <w:lang w:val="pt-PT" w:eastAsia="pt-PT"/>
+          <w:lang w:eastAsia="pt-PT"/>
+        </w:rPr>
+        <w:t>,</w:t>
+      </w:r>
+      <w:r>
+        <w:rPr>
+          <w:rFonts w:ascii="Courier New" w:hAnsi="Courier New" w:cs="Courier New"/>
+          <w:color w:val="008080"/>
+          <w:sz w:val="18"/>
+          <w:szCs w:val="18"/>
+          <w:lang w:eastAsia="pt-PT"/>
         </w:rPr>
         <w:t>P3</w:t>
       </w:r>
@@ -2489,17 +2501,17 @@
           <w:color w:val="333333"/>
           <w:sz w:val="18"/>
           <w:szCs w:val="18"/>
-          <w:lang w:val="pt-PT" w:eastAsia="pt-PT"/>
-        </w:rPr>
-        <w:t>,</w:t>
-      </w:r>
-      <w:r>
-        <w:rPr>
-          <w:rFonts w:ascii="Courier New" w:hAnsi="Courier New" w:cs="Courier New"/>
-          <w:color w:val="008080"/>
-          <w:sz w:val="18"/>
-          <w:szCs w:val="18"/>
-          <w:lang w:val="pt-PT" w:eastAsia="pt-PT"/>
+          <w:lang w:eastAsia="pt-PT"/>
+        </w:rPr>
+        <w:t>,</w:t>
+      </w:r>
+      <w:r>
+        <w:rPr>
+          <w:rFonts w:ascii="Courier New" w:hAnsi="Courier New" w:cs="Courier New"/>
+          <w:color w:val="008080"/>
+          <w:sz w:val="18"/>
+          <w:szCs w:val="18"/>
+          <w:lang w:eastAsia="pt-PT"/>
         </w:rPr>
         <w:t>P4</w:t>
       </w:r>
@@ -2509,7 +2521,7 @@
           <w:color w:val="333333"/>
           <w:sz w:val="18"/>
           <w:szCs w:val="18"/>
-          <w:lang w:val="pt-PT" w:eastAsia="pt-PT"/>
+          <w:lang w:eastAsia="pt-PT"/>
         </w:rPr>
         <w:t>],</w:t>
       </w:r>
@@ -2519,7 +2531,7 @@
           <w:color w:val="009999"/>
           <w:sz w:val="18"/>
           <w:szCs w:val="18"/>
-          <w:lang w:val="pt-PT" w:eastAsia="pt-PT"/>
+          <w:lang w:eastAsia="pt-PT"/>
         </w:rPr>
         <w:t>1</w:t>
       </w:r>
@@ -2529,7 +2541,7 @@
           <w:color w:val="333333"/>
           <w:sz w:val="18"/>
           <w:szCs w:val="18"/>
-          <w:lang w:val="pt-PT" w:eastAsia="pt-PT"/>
+          <w:lang w:eastAsia="pt-PT"/>
         </w:rPr>
         <w:t>,</w:t>
       </w:r>
@@ -2539,7 +2551,7 @@
           <w:color w:val="009999"/>
           <w:sz w:val="18"/>
           <w:szCs w:val="18"/>
-          <w:lang w:val="pt-PT" w:eastAsia="pt-PT"/>
+          <w:lang w:eastAsia="pt-PT"/>
         </w:rPr>
         <w:t>12</w:t>
       </w:r>
@@ -2549,7 +2561,7 @@
           <w:color w:val="333333"/>
           <w:sz w:val="18"/>
           <w:szCs w:val="18"/>
-          <w:lang w:val="pt-PT" w:eastAsia="pt-PT"/>
+          <w:lang w:eastAsia="pt-PT"/>
         </w:rPr>
         <w:t>),</w:t>
       </w:r>
@@ -3066,16 +3078,16 @@
           <w:color w:val="333333"/>
           <w:sz w:val="18"/>
           <w:szCs w:val="18"/>
-          <w:lang w:val="pt-PT" w:eastAsia="pt-PT"/>
-        </w:rPr>
-      </w:pPr>
-      <w:r>
-        <w:rPr>
-          <w:rFonts w:ascii="Courier New" w:hAnsi="Courier New" w:cs="Courier New"/>
-          <w:color w:val="333333"/>
-          <w:sz w:val="18"/>
-          <w:szCs w:val="18"/>
-          <w:lang w:val="pt-PT" w:eastAsia="pt-PT"/>
+          <w:lang w:eastAsia="pt-PT"/>
+        </w:rPr>
+      </w:pPr>
+      <w:r>
+        <w:rPr>
+          <w:rFonts w:ascii="Courier New" w:hAnsi="Courier New" w:cs="Courier New"/>
+          <w:color w:val="333333"/>
+          <w:sz w:val="18"/>
+          <w:szCs w:val="18"/>
+          <w:lang w:eastAsia="pt-PT"/>
         </w:rPr>
         <w:t xml:space="preserve">(...) </w:t>
       </w:r>
@@ -3114,7 +3126,7 @@
           <w:color w:val="333333"/>
           <w:sz w:val="18"/>
           <w:szCs w:val="18"/>
-          <w:lang w:val="pt-PT" w:eastAsia="pt-PT"/>
+          <w:lang w:eastAsia="pt-PT"/>
         </w:rPr>
       </w:pPr>
     </w:p>
@@ -3122,12 +3134,12 @@
       <w:pPr>
         <w:pStyle w:val="Heading20"/>
         <w:rPr>
-          <w:lang w:val="pt-PT" w:eastAsia="pt-PT"/>
-        </w:rPr>
-      </w:pPr>
-      <w:r>
-        <w:rPr>
-          <w:lang w:val="pt-PT" w:eastAsia="pt-PT"/>
+          <w:lang w:eastAsia="pt-PT"/>
+        </w:rPr>
+      </w:pPr>
+      <w:r>
+        <w:rPr>
+          <w:lang w:eastAsia="pt-PT"/>
         </w:rPr>
         <w:t>Constraints</w:t>
       </w:r>
@@ -3143,7 +3155,19 @@
         <w:rPr>
           <w:lang w:eastAsia="pt-PT"/>
         </w:rPr>
-        <w:t>The constraints that were build are for checking if a connection is valid, if the solution of a shape is vali</w:t>
+        <w:t>The constraints that were build are for checking</w:t>
+      </w:r>
+      <w:r>
+        <w:rPr>
+          <w:lang w:eastAsia="pt-PT"/>
+        </w:rPr>
+        <w:t>:</w:t>
+      </w:r>
+      <w:r>
+        <w:rPr>
+          <w:lang w:eastAsia="pt-PT"/>
+        </w:rPr>
+        <w:t xml:space="preserve"> if a connection is valid, if the solution of a shape is vali</w:t>
       </w:r>
       <w:r>
         <w:rPr>
@@ -3169,21 +3193,19 @@
         <w:rPr>
           <w:lang w:eastAsia="pt-PT"/>
         </w:rPr>
-        <w:t xml:space="preserve"> that can receives the list of pieces and the </w:t>
+        <w:t xml:space="preserve"> that receive</w:t>
       </w:r>
       <w:r>
         <w:rPr>
           <w:lang w:eastAsia="pt-PT"/>
         </w:rPr>
-        <w:t>con</w:t>
-      </w:r>
-      <w:bookmarkStart w:id="11" w:name="_GoBack"/>
-      <w:bookmarkEnd w:id="11"/>
+        <w:t xml:space="preserve"> the list of pieces and the </w:t>
+      </w:r>
       <w:r>
         <w:rPr>
           <w:lang w:eastAsia="pt-PT"/>
         </w:rPr>
-        <w:t>nection and by comparing the color of the indexes given, evaluate if true.</w:t>
+        <w:t>connection and by comparing the color of the indexes given, evaluate if true.</w:t>
       </w:r>
     </w:p>
     <w:p>
@@ -3229,11 +3251,4102 @@
         <w:ind w:firstLine="567"/>
       </w:pPr>
       <w:r>
-        <w:t>The last constraints and the most important are the constraint to check if the solution respect a certain shape. For example, to describe a shape, like the following we need to say how the pieces fit in each other.</w:t>
-      </w:r>
-      <w:r>
-        <w:t xml:space="preserve"> Please give a lot of attention to this </w:t>
-      </w:r>
+        <w:t>The last constraints and the most important are the constraint</w:t>
+      </w:r>
+      <w:r>
+        <w:t>s</w:t>
+      </w:r>
+      <w:r>
+        <w:t xml:space="preserve"> to check if the solution respect a certain shape. For example, to describe a shape, like the following </w:t>
+      </w:r>
+      <w:r>
+        <w:t xml:space="preserve">picture </w:t>
+      </w:r>
+      <w:r>
+        <w:t>we need to say h</w:t>
+      </w:r>
+      <w:r>
+        <w:t>ow the pieces fit in each other. We know t</w:t>
+      </w:r>
+      <w:r>
+        <w:t>hat some of them fit vertically to the right and to the left, so we need to describe exactly that.</w:t>
+      </w:r>
+    </w:p>
+    <w:p>
+      <w:pPr>
+        <w:ind w:firstLine="567"/>
+      </w:pPr>
+      <w:r>
+        <w:rPr>
+          <w:noProof/>
+          <w:lang w:val="pt-PT" w:eastAsia="pt-PT"/>
+        </w:rPr>
+        <w:lastRenderedPageBreak/>
+        <w:drawing>
+          <wp:anchor distT="0" distB="0" distL="114300" distR="114300" simplePos="0" relativeHeight="251669504" behindDoc="0" locked="0" layoutInCell="1" allowOverlap="1" wp14:anchorId="3568717F" wp14:editId="02D6E3D1">
+            <wp:simplePos x="0" y="0"/>
+            <wp:positionH relativeFrom="margin">
+              <wp:align>center</wp:align>
+            </wp:positionH>
+            <wp:positionV relativeFrom="paragraph">
+              <wp:posOffset>-4340</wp:posOffset>
+            </wp:positionV>
+            <wp:extent cx="1054100" cy="1487805"/>
+            <wp:effectExtent l="0" t="0" r="0" b="0"/>
+            <wp:wrapTopAndBottom/>
+            <wp:docPr id="9" name="Picture 9" descr="C:\Users\André\Desktop\slashesco.png"/>
+            <wp:cNvGraphicFramePr>
+              <a:graphicFrameLocks xmlns:a="http://schemas.openxmlformats.org/drawingml/2006/main" noChangeAspect="1"/>
+            </wp:cNvGraphicFramePr>
+            <a:graphic xmlns:a="http://schemas.openxmlformats.org/drawingml/2006/main">
+              <a:graphicData uri="http://schemas.openxmlformats.org/drawingml/2006/picture">
+                <pic:pic xmlns:pic="http://schemas.openxmlformats.org/drawingml/2006/picture">
+                  <pic:nvPicPr>
+                    <pic:cNvPr id="0" name="Picture 2" descr="C:\Users\André\Desktop\slashesco.png"/>
+                    <pic:cNvPicPr>
+                      <a:picLocks noChangeAspect="1" noChangeArrowheads="1"/>
+                    </pic:cNvPicPr>
+                  </pic:nvPicPr>
+                  <pic:blipFill>
+                    <a:blip r:embed="rId17">
+                      <a:extLst>
+                        <a:ext uri="{28A0092B-C50C-407E-A947-70E740481C1C}">
+                          <a14:useLocalDpi xmlns:a14="http://schemas.microsoft.com/office/drawing/2010/main" val="0"/>
+                        </a:ext>
+                      </a:extLst>
+                    </a:blip>
+                    <a:srcRect/>
+                    <a:stretch>
+                      <a:fillRect/>
+                    </a:stretch>
+                  </pic:blipFill>
+                  <pic:spPr bwMode="auto">
+                    <a:xfrm>
+                      <a:off x="0" y="0"/>
+                      <a:ext cx="1054100" cy="1487805"/>
+                    </a:xfrm>
+                    <a:prstGeom prst="rect">
+                      <a:avLst/>
+                    </a:prstGeom>
+                    <a:noFill/>
+                    <a:ln>
+                      <a:noFill/>
+                    </a:ln>
+                  </pic:spPr>
+                </pic:pic>
+              </a:graphicData>
+            </a:graphic>
+            <wp14:sizeRelH relativeFrom="page">
+              <wp14:pctWidth>0</wp14:pctWidth>
+            </wp14:sizeRelH>
+            <wp14:sizeRelV relativeFrom="page">
+              <wp14:pctHeight>0</wp14:pctHeight>
+            </wp14:sizeRelV>
+          </wp:anchor>
+        </w:drawing>
+      </w:r>
+      <w:r>
+        <w:t>So, t</w:t>
+      </w:r>
+      <w:r>
+        <w:t>his conclusion took a hole day starring at the code, solutions and Izzi2 website to find a pattern in the shapes. So, we found 3 patterns: a slash right connection, a slash left connection and a</w:t>
+      </w:r>
+      <w:r>
+        <w:t xml:space="preserve"> corner connection. We can identify any of this connections by the index that two pieces fit together. So if a piece A and piece B fit with 1 and 2, they are a slash left. We named like this because is the best way to describe the pattern that we see and we must allow them to rotate. </w:t>
+      </w:r>
+    </w:p>
+    <w:p>
+      <w:pPr>
+        <w:ind w:firstLine="567"/>
+      </w:pPr>
+    </w:p>
+    <w:p>
+      <w:pPr>
+        <w:pStyle w:val="HTMLPreformatted"/>
+        <w:shd w:val="clear" w:color="auto" w:fill="FFFFFF"/>
+        <w:rPr>
+          <w:color w:val="333333"/>
+          <w:sz w:val="18"/>
+          <w:szCs w:val="18"/>
+          <w:lang w:val="en-US"/>
+        </w:rPr>
+      </w:pPr>
+      <w:bookmarkStart w:id="11" w:name="cl-97"/>
+      <w:bookmarkEnd w:id="11"/>
+      <w:r>
+        <w:rPr>
+          <w:rStyle w:val="nf"/>
+          <w:color w:val="990000"/>
+          <w:sz w:val="18"/>
+          <w:szCs w:val="18"/>
+          <w:lang w:val="en-US"/>
+        </w:rPr>
+        <w:t>connectionSlashLeft</w:t>
+      </w:r>
+      <w:r>
+        <w:rPr>
+          <w:rStyle w:val="p"/>
+          <w:color w:val="333333"/>
+          <w:sz w:val="18"/>
+          <w:szCs w:val="18"/>
+          <w:lang w:val="en-US"/>
+        </w:rPr>
+        <w:t>(</w:t>
+      </w:r>
+      <w:r>
+        <w:rPr>
+          <w:rStyle w:val="nv"/>
+          <w:color w:val="008080"/>
+          <w:sz w:val="18"/>
+          <w:szCs w:val="18"/>
+          <w:lang w:val="en-US"/>
+        </w:rPr>
+        <w:t>Connection</w:t>
+      </w:r>
+      <w:r>
+        <w:rPr>
+          <w:rStyle w:val="p"/>
+          <w:color w:val="333333"/>
+          <w:sz w:val="18"/>
+          <w:szCs w:val="18"/>
+          <w:lang w:val="en-US"/>
+        </w:rPr>
+        <w:t>):-</w:t>
+      </w:r>
+    </w:p>
+    <w:p>
+      <w:pPr>
+        <w:pStyle w:val="HTMLPreformatted"/>
+        <w:shd w:val="clear" w:color="auto" w:fill="FFFFFF"/>
+        <w:rPr>
+          <w:color w:val="333333"/>
+          <w:sz w:val="18"/>
+          <w:szCs w:val="18"/>
+          <w:lang w:val="en-US"/>
+        </w:rPr>
+      </w:pPr>
+      <w:bookmarkStart w:id="12" w:name="cl-98"/>
+      <w:bookmarkEnd w:id="12"/>
+      <w:r>
+        <w:rPr>
+          <w:color w:val="333333"/>
+          <w:sz w:val="18"/>
+          <w:szCs w:val="18"/>
+          <w:lang w:val="en-US"/>
+        </w:rPr>
+        <w:t xml:space="preserve">        </w:t>
+      </w:r>
+      <w:r>
+        <w:rPr>
+          <w:rStyle w:val="nv"/>
+          <w:color w:val="008080"/>
+          <w:sz w:val="18"/>
+          <w:szCs w:val="18"/>
+          <w:lang w:val="en-US"/>
+        </w:rPr>
+        <w:t>Connection</w:t>
+      </w:r>
+      <w:r>
+        <w:rPr>
+          <w:rStyle w:val="o"/>
+          <w:color w:val="333333"/>
+          <w:sz w:val="18"/>
+          <w:szCs w:val="18"/>
+          <w:lang w:val="en-US"/>
+        </w:rPr>
+        <w:t>=</w:t>
+      </w:r>
+      <w:r>
+        <w:rPr>
+          <w:rStyle w:val="p"/>
+          <w:color w:val="333333"/>
+          <w:sz w:val="18"/>
+          <w:szCs w:val="18"/>
+          <w:lang w:val="en-US"/>
+        </w:rPr>
+        <w:t>[</w:t>
+      </w:r>
+      <w:r>
+        <w:rPr>
+          <w:rStyle w:val="k"/>
+          <w:color w:val="004080"/>
+          <w:sz w:val="18"/>
+          <w:szCs w:val="18"/>
+          <w:lang w:val="en-US"/>
+        </w:rPr>
+        <w:t>_</w:t>
+      </w:r>
+      <w:r>
+        <w:rPr>
+          <w:rStyle w:val="p"/>
+          <w:color w:val="333333"/>
+          <w:sz w:val="18"/>
+          <w:szCs w:val="18"/>
+          <w:lang w:val="en-US"/>
+        </w:rPr>
+        <w:t>,</w:t>
+      </w:r>
+      <w:r>
+        <w:rPr>
+          <w:rStyle w:val="k"/>
+          <w:color w:val="004080"/>
+          <w:sz w:val="18"/>
+          <w:szCs w:val="18"/>
+          <w:lang w:val="en-US"/>
+        </w:rPr>
+        <w:t>_</w:t>
+      </w:r>
+      <w:r>
+        <w:rPr>
+          <w:rStyle w:val="p"/>
+          <w:color w:val="333333"/>
+          <w:sz w:val="18"/>
+          <w:szCs w:val="18"/>
+          <w:lang w:val="en-US"/>
+        </w:rPr>
+        <w:t>,</w:t>
+      </w:r>
+      <w:r>
+        <w:rPr>
+          <w:rStyle w:val="nv"/>
+          <w:color w:val="008080"/>
+          <w:sz w:val="18"/>
+          <w:szCs w:val="18"/>
+          <w:lang w:val="en-US"/>
+        </w:rPr>
+        <w:t>I1</w:t>
+      </w:r>
+      <w:r>
+        <w:rPr>
+          <w:rStyle w:val="p"/>
+          <w:color w:val="333333"/>
+          <w:sz w:val="18"/>
+          <w:szCs w:val="18"/>
+          <w:lang w:val="en-US"/>
+        </w:rPr>
+        <w:t>,</w:t>
+      </w:r>
+      <w:r>
+        <w:rPr>
+          <w:rStyle w:val="nv"/>
+          <w:color w:val="008080"/>
+          <w:sz w:val="18"/>
+          <w:szCs w:val="18"/>
+          <w:lang w:val="en-US"/>
+        </w:rPr>
+        <w:t>I2</w:t>
+      </w:r>
+      <w:r>
+        <w:rPr>
+          <w:rStyle w:val="p"/>
+          <w:color w:val="333333"/>
+          <w:sz w:val="18"/>
+          <w:szCs w:val="18"/>
+          <w:lang w:val="en-US"/>
+        </w:rPr>
+        <w:t>,</w:t>
+      </w:r>
+      <w:r>
+        <w:rPr>
+          <w:rStyle w:val="nv"/>
+          <w:color w:val="008080"/>
+          <w:sz w:val="18"/>
+          <w:szCs w:val="18"/>
+          <w:lang w:val="en-US"/>
+        </w:rPr>
+        <w:t>O1</w:t>
+      </w:r>
+      <w:r>
+        <w:rPr>
+          <w:rStyle w:val="p"/>
+          <w:color w:val="333333"/>
+          <w:sz w:val="18"/>
+          <w:szCs w:val="18"/>
+          <w:lang w:val="en-US"/>
+        </w:rPr>
+        <w:t>,</w:t>
+      </w:r>
+      <w:r>
+        <w:rPr>
+          <w:rStyle w:val="nv"/>
+          <w:color w:val="008080"/>
+          <w:sz w:val="18"/>
+          <w:szCs w:val="18"/>
+          <w:lang w:val="en-US"/>
+        </w:rPr>
+        <w:t>O2</w:t>
+      </w:r>
+      <w:r>
+        <w:rPr>
+          <w:rStyle w:val="p"/>
+          <w:color w:val="333333"/>
+          <w:sz w:val="18"/>
+          <w:szCs w:val="18"/>
+          <w:lang w:val="en-US"/>
+        </w:rPr>
+        <w:t>],</w:t>
+      </w:r>
+    </w:p>
+    <w:p>
+      <w:pPr>
+        <w:pStyle w:val="HTMLPreformatted"/>
+        <w:shd w:val="clear" w:color="auto" w:fill="FFFFFF"/>
+        <w:rPr>
+          <w:color w:val="333333"/>
+          <w:sz w:val="18"/>
+          <w:szCs w:val="18"/>
+        </w:rPr>
+      </w:pPr>
+      <w:bookmarkStart w:id="13" w:name="cl-99"/>
+      <w:bookmarkEnd w:id="13"/>
+      <w:r>
+        <w:rPr>
+          <w:color w:val="333333"/>
+          <w:sz w:val="18"/>
+          <w:szCs w:val="18"/>
+          <w:lang w:val="en-US"/>
+        </w:rPr>
+        <w:t xml:space="preserve">        </w:t>
+      </w:r>
+      <w:r>
+        <w:rPr>
+          <w:rStyle w:val="p"/>
+          <w:color w:val="333333"/>
+          <w:sz w:val="18"/>
+          <w:szCs w:val="18"/>
+        </w:rPr>
+        <w:t>(</w:t>
+      </w:r>
+    </w:p>
+    <w:p>
+      <w:pPr>
+        <w:pStyle w:val="HTMLPreformatted"/>
+        <w:shd w:val="clear" w:color="auto" w:fill="FFFFFF"/>
+        <w:rPr>
+          <w:color w:val="333333"/>
+          <w:sz w:val="18"/>
+          <w:szCs w:val="18"/>
+        </w:rPr>
+      </w:pPr>
+      <w:bookmarkStart w:id="14" w:name="cl-100"/>
+      <w:bookmarkEnd w:id="14"/>
+      <w:r>
+        <w:rPr>
+          <w:color w:val="333333"/>
+          <w:sz w:val="18"/>
+          <w:szCs w:val="18"/>
+        </w:rPr>
+        <w:t xml:space="preserve">                </w:t>
+      </w:r>
+      <w:r>
+        <w:rPr>
+          <w:rStyle w:val="p"/>
+          <w:color w:val="333333"/>
+          <w:sz w:val="18"/>
+          <w:szCs w:val="18"/>
+        </w:rPr>
+        <w:t>(</w:t>
+      </w:r>
+      <w:r>
+        <w:rPr>
+          <w:rStyle w:val="nv"/>
+          <w:color w:val="008080"/>
+          <w:sz w:val="18"/>
+          <w:szCs w:val="18"/>
+        </w:rPr>
+        <w:t>I1</w:t>
+      </w:r>
+      <w:r>
+        <w:rPr>
+          <w:rStyle w:val="s-atom"/>
+          <w:color w:val="333333"/>
+          <w:sz w:val="18"/>
+          <w:szCs w:val="18"/>
+        </w:rPr>
+        <w:t>#=</w:t>
+      </w:r>
+      <w:r>
+        <w:rPr>
+          <w:rStyle w:val="m"/>
+          <w:color w:val="009999"/>
+          <w:sz w:val="18"/>
+          <w:szCs w:val="18"/>
+        </w:rPr>
+        <w:t>4</w:t>
+      </w:r>
+      <w:r>
+        <w:rPr>
+          <w:rStyle w:val="p"/>
+          <w:color w:val="333333"/>
+          <w:sz w:val="18"/>
+          <w:szCs w:val="18"/>
+        </w:rPr>
+        <w:t>,</w:t>
+      </w:r>
+      <w:r>
+        <w:rPr>
+          <w:color w:val="333333"/>
+          <w:sz w:val="18"/>
+          <w:szCs w:val="18"/>
+        </w:rPr>
+        <w:t xml:space="preserve"> </w:t>
+      </w:r>
+      <w:r>
+        <w:rPr>
+          <w:rStyle w:val="nv"/>
+          <w:color w:val="008080"/>
+          <w:sz w:val="18"/>
+          <w:szCs w:val="18"/>
+        </w:rPr>
+        <w:t>I2</w:t>
+      </w:r>
+      <w:r>
+        <w:rPr>
+          <w:rStyle w:val="s-atom"/>
+          <w:color w:val="333333"/>
+          <w:sz w:val="18"/>
+          <w:szCs w:val="18"/>
+        </w:rPr>
+        <w:t>#=</w:t>
+      </w:r>
+      <w:r>
+        <w:rPr>
+          <w:rStyle w:val="m"/>
+          <w:color w:val="009999"/>
+          <w:sz w:val="18"/>
+          <w:szCs w:val="18"/>
+        </w:rPr>
+        <w:t>1</w:t>
+      </w:r>
+      <w:r>
+        <w:rPr>
+          <w:rStyle w:val="p"/>
+          <w:color w:val="333333"/>
+          <w:sz w:val="18"/>
+          <w:szCs w:val="18"/>
+        </w:rPr>
+        <w:t>,</w:t>
+      </w:r>
+      <w:r>
+        <w:rPr>
+          <w:color w:val="333333"/>
+          <w:sz w:val="18"/>
+          <w:szCs w:val="18"/>
+        </w:rPr>
+        <w:t xml:space="preserve"> </w:t>
+      </w:r>
+      <w:r>
+        <w:rPr>
+          <w:rStyle w:val="nv"/>
+          <w:color w:val="008080"/>
+          <w:sz w:val="18"/>
+          <w:szCs w:val="18"/>
+        </w:rPr>
+        <w:t>O1</w:t>
+      </w:r>
+      <w:r>
+        <w:rPr>
+          <w:rStyle w:val="s-atom"/>
+          <w:color w:val="333333"/>
+          <w:sz w:val="18"/>
+          <w:szCs w:val="18"/>
+        </w:rPr>
+        <w:t>#=</w:t>
+      </w:r>
+      <w:r>
+        <w:rPr>
+          <w:rStyle w:val="m"/>
+          <w:color w:val="009999"/>
+          <w:sz w:val="18"/>
+          <w:szCs w:val="18"/>
+        </w:rPr>
+        <w:t>0</w:t>
+      </w:r>
+      <w:r>
+        <w:rPr>
+          <w:rStyle w:val="p"/>
+          <w:color w:val="333333"/>
+          <w:sz w:val="18"/>
+          <w:szCs w:val="18"/>
+        </w:rPr>
+        <w:t>,</w:t>
+      </w:r>
+      <w:r>
+        <w:rPr>
+          <w:rStyle w:val="nv"/>
+          <w:color w:val="008080"/>
+          <w:sz w:val="18"/>
+          <w:szCs w:val="18"/>
+        </w:rPr>
+        <w:t>O2</w:t>
+      </w:r>
+      <w:r>
+        <w:rPr>
+          <w:rStyle w:val="s-atom"/>
+          <w:color w:val="333333"/>
+          <w:sz w:val="18"/>
+          <w:szCs w:val="18"/>
+        </w:rPr>
+        <w:t>#=</w:t>
+      </w:r>
+      <w:r>
+        <w:rPr>
+          <w:rStyle w:val="m"/>
+          <w:color w:val="009999"/>
+          <w:sz w:val="18"/>
+          <w:szCs w:val="18"/>
+        </w:rPr>
+        <w:t>0</w:t>
+      </w:r>
+      <w:r>
+        <w:rPr>
+          <w:rStyle w:val="p"/>
+          <w:color w:val="333333"/>
+          <w:sz w:val="18"/>
+          <w:szCs w:val="18"/>
+        </w:rPr>
+        <w:t>);</w:t>
+      </w:r>
+    </w:p>
+    <w:p>
+      <w:pPr>
+        <w:pStyle w:val="HTMLPreformatted"/>
+        <w:shd w:val="clear" w:color="auto" w:fill="FFFFFF"/>
+        <w:rPr>
+          <w:color w:val="333333"/>
+          <w:sz w:val="18"/>
+          <w:szCs w:val="18"/>
+        </w:rPr>
+      </w:pPr>
+      <w:bookmarkStart w:id="15" w:name="cl-101"/>
+      <w:bookmarkEnd w:id="15"/>
+      <w:r>
+        <w:rPr>
+          <w:color w:val="333333"/>
+          <w:sz w:val="18"/>
+          <w:szCs w:val="18"/>
+        </w:rPr>
+        <w:t xml:space="preserve">                </w:t>
+      </w:r>
+      <w:r>
+        <w:rPr>
+          <w:rStyle w:val="p"/>
+          <w:color w:val="333333"/>
+          <w:sz w:val="18"/>
+          <w:szCs w:val="18"/>
+        </w:rPr>
+        <w:t>(</w:t>
+      </w:r>
+      <w:r>
+        <w:rPr>
+          <w:rStyle w:val="nv"/>
+          <w:color w:val="008080"/>
+          <w:sz w:val="18"/>
+          <w:szCs w:val="18"/>
+        </w:rPr>
+        <w:t>I1</w:t>
+      </w:r>
+      <w:r>
+        <w:rPr>
+          <w:rStyle w:val="s-atom"/>
+          <w:color w:val="333333"/>
+          <w:sz w:val="18"/>
+          <w:szCs w:val="18"/>
+        </w:rPr>
+        <w:t>#=</w:t>
+      </w:r>
+      <w:r>
+        <w:rPr>
+          <w:rStyle w:val="m"/>
+          <w:color w:val="009999"/>
+          <w:sz w:val="18"/>
+          <w:szCs w:val="18"/>
+        </w:rPr>
+        <w:t>4</w:t>
+      </w:r>
+      <w:r>
+        <w:rPr>
+          <w:rStyle w:val="p"/>
+          <w:color w:val="333333"/>
+          <w:sz w:val="18"/>
+          <w:szCs w:val="18"/>
+        </w:rPr>
+        <w:t>,</w:t>
+      </w:r>
+      <w:r>
+        <w:rPr>
+          <w:color w:val="333333"/>
+          <w:sz w:val="18"/>
+          <w:szCs w:val="18"/>
+        </w:rPr>
+        <w:t xml:space="preserve"> </w:t>
+      </w:r>
+      <w:r>
+        <w:rPr>
+          <w:rStyle w:val="nv"/>
+          <w:color w:val="008080"/>
+          <w:sz w:val="18"/>
+          <w:szCs w:val="18"/>
+        </w:rPr>
+        <w:t>I2</w:t>
+      </w:r>
+      <w:r>
+        <w:rPr>
+          <w:rStyle w:val="s-atom"/>
+          <w:color w:val="333333"/>
+          <w:sz w:val="18"/>
+          <w:szCs w:val="18"/>
+        </w:rPr>
+        <w:t>#=</w:t>
+      </w:r>
+      <w:r>
+        <w:rPr>
+          <w:rStyle w:val="m"/>
+          <w:color w:val="009999"/>
+          <w:sz w:val="18"/>
+          <w:szCs w:val="18"/>
+        </w:rPr>
+        <w:t>4</w:t>
+      </w:r>
+      <w:r>
+        <w:rPr>
+          <w:rStyle w:val="p"/>
+          <w:color w:val="333333"/>
+          <w:sz w:val="18"/>
+          <w:szCs w:val="18"/>
+        </w:rPr>
+        <w:t>,</w:t>
+      </w:r>
+      <w:r>
+        <w:rPr>
+          <w:color w:val="333333"/>
+          <w:sz w:val="18"/>
+          <w:szCs w:val="18"/>
+        </w:rPr>
+        <w:t xml:space="preserve"> </w:t>
+      </w:r>
+      <w:r>
+        <w:rPr>
+          <w:rStyle w:val="nv"/>
+          <w:color w:val="008080"/>
+          <w:sz w:val="18"/>
+          <w:szCs w:val="18"/>
+        </w:rPr>
+        <w:t>O1</w:t>
+      </w:r>
+      <w:r>
+        <w:rPr>
+          <w:rStyle w:val="s-atom"/>
+          <w:color w:val="333333"/>
+          <w:sz w:val="18"/>
+          <w:szCs w:val="18"/>
+        </w:rPr>
+        <w:t>#=</w:t>
+      </w:r>
+      <w:r>
+        <w:rPr>
+          <w:rStyle w:val="m"/>
+          <w:color w:val="009999"/>
+          <w:sz w:val="18"/>
+          <w:szCs w:val="18"/>
+        </w:rPr>
+        <w:t>0</w:t>
+      </w:r>
+      <w:r>
+        <w:rPr>
+          <w:rStyle w:val="p"/>
+          <w:color w:val="333333"/>
+          <w:sz w:val="18"/>
+          <w:szCs w:val="18"/>
+        </w:rPr>
+        <w:t>,</w:t>
+      </w:r>
+      <w:r>
+        <w:rPr>
+          <w:rStyle w:val="nv"/>
+          <w:color w:val="008080"/>
+          <w:sz w:val="18"/>
+          <w:szCs w:val="18"/>
+        </w:rPr>
+        <w:t>O2</w:t>
+      </w:r>
+      <w:r>
+        <w:rPr>
+          <w:rStyle w:val="s-atom"/>
+          <w:color w:val="333333"/>
+          <w:sz w:val="18"/>
+          <w:szCs w:val="18"/>
+        </w:rPr>
+        <w:t>#=</w:t>
+      </w:r>
+      <w:r>
+        <w:rPr>
+          <w:rStyle w:val="m"/>
+          <w:color w:val="009999"/>
+          <w:sz w:val="18"/>
+          <w:szCs w:val="18"/>
+        </w:rPr>
+        <w:t>1</w:t>
+      </w:r>
+      <w:r>
+        <w:rPr>
+          <w:rStyle w:val="p"/>
+          <w:color w:val="333333"/>
+          <w:sz w:val="18"/>
+          <w:szCs w:val="18"/>
+        </w:rPr>
+        <w:t>);</w:t>
+      </w:r>
+    </w:p>
+    <w:p>
+      <w:pPr>
+        <w:pStyle w:val="HTMLPreformatted"/>
+        <w:shd w:val="clear" w:color="auto" w:fill="FFFFFF"/>
+        <w:rPr>
+          <w:color w:val="333333"/>
+          <w:sz w:val="18"/>
+          <w:szCs w:val="18"/>
+        </w:rPr>
+      </w:pPr>
+      <w:bookmarkStart w:id="16" w:name="cl-102"/>
+      <w:bookmarkEnd w:id="16"/>
+      <w:r>
+        <w:rPr>
+          <w:color w:val="333333"/>
+          <w:sz w:val="18"/>
+          <w:szCs w:val="18"/>
+        </w:rPr>
+        <w:t xml:space="preserve">                </w:t>
+      </w:r>
+      <w:r>
+        <w:rPr>
+          <w:rStyle w:val="p"/>
+          <w:color w:val="333333"/>
+          <w:sz w:val="18"/>
+          <w:szCs w:val="18"/>
+        </w:rPr>
+        <w:t>(</w:t>
+      </w:r>
+      <w:r>
+        <w:rPr>
+          <w:rStyle w:val="nv"/>
+          <w:color w:val="008080"/>
+          <w:sz w:val="18"/>
+          <w:szCs w:val="18"/>
+        </w:rPr>
+        <w:t>I1</w:t>
+      </w:r>
+      <w:r>
+        <w:rPr>
+          <w:rStyle w:val="s-atom"/>
+          <w:color w:val="333333"/>
+          <w:sz w:val="18"/>
+          <w:szCs w:val="18"/>
+        </w:rPr>
+        <w:t>#=</w:t>
+      </w:r>
+      <w:r>
+        <w:rPr>
+          <w:rStyle w:val="m"/>
+          <w:color w:val="009999"/>
+          <w:sz w:val="18"/>
+          <w:szCs w:val="18"/>
+        </w:rPr>
+        <w:t>1</w:t>
+      </w:r>
+      <w:r>
+        <w:rPr>
+          <w:rStyle w:val="p"/>
+          <w:color w:val="333333"/>
+          <w:sz w:val="18"/>
+          <w:szCs w:val="18"/>
+        </w:rPr>
+        <w:t>,</w:t>
+      </w:r>
+      <w:r>
+        <w:rPr>
+          <w:color w:val="333333"/>
+          <w:sz w:val="18"/>
+          <w:szCs w:val="18"/>
+        </w:rPr>
+        <w:t xml:space="preserve"> </w:t>
+      </w:r>
+      <w:r>
+        <w:rPr>
+          <w:rStyle w:val="nv"/>
+          <w:color w:val="008080"/>
+          <w:sz w:val="18"/>
+          <w:szCs w:val="18"/>
+        </w:rPr>
+        <w:t>I2</w:t>
+      </w:r>
+      <w:r>
+        <w:rPr>
+          <w:rStyle w:val="s-atom"/>
+          <w:color w:val="333333"/>
+          <w:sz w:val="18"/>
+          <w:szCs w:val="18"/>
+        </w:rPr>
+        <w:t>#=</w:t>
+      </w:r>
+      <w:r>
+        <w:rPr>
+          <w:rStyle w:val="m"/>
+          <w:color w:val="009999"/>
+          <w:sz w:val="18"/>
+          <w:szCs w:val="18"/>
+        </w:rPr>
+        <w:t>4</w:t>
+      </w:r>
+      <w:r>
+        <w:rPr>
+          <w:rStyle w:val="p"/>
+          <w:color w:val="333333"/>
+          <w:sz w:val="18"/>
+          <w:szCs w:val="18"/>
+        </w:rPr>
+        <w:t>,</w:t>
+      </w:r>
+      <w:r>
+        <w:rPr>
+          <w:color w:val="333333"/>
+          <w:sz w:val="18"/>
+          <w:szCs w:val="18"/>
+        </w:rPr>
+        <w:t xml:space="preserve"> </w:t>
+      </w:r>
+      <w:r>
+        <w:rPr>
+          <w:rStyle w:val="nv"/>
+          <w:color w:val="008080"/>
+          <w:sz w:val="18"/>
+          <w:szCs w:val="18"/>
+        </w:rPr>
+        <w:t>O1</w:t>
+      </w:r>
+      <w:r>
+        <w:rPr>
+          <w:rStyle w:val="s-atom"/>
+          <w:color w:val="333333"/>
+          <w:sz w:val="18"/>
+          <w:szCs w:val="18"/>
+        </w:rPr>
+        <w:t>#=</w:t>
+      </w:r>
+      <w:r>
+        <w:rPr>
+          <w:rStyle w:val="m"/>
+          <w:color w:val="009999"/>
+          <w:sz w:val="18"/>
+          <w:szCs w:val="18"/>
+        </w:rPr>
+        <w:t>1</w:t>
+      </w:r>
+      <w:r>
+        <w:rPr>
+          <w:rStyle w:val="p"/>
+          <w:color w:val="333333"/>
+          <w:sz w:val="18"/>
+          <w:szCs w:val="18"/>
+        </w:rPr>
+        <w:t>,</w:t>
+      </w:r>
+      <w:r>
+        <w:rPr>
+          <w:rStyle w:val="nv"/>
+          <w:color w:val="008080"/>
+          <w:sz w:val="18"/>
+          <w:szCs w:val="18"/>
+        </w:rPr>
+        <w:t>O2</w:t>
+      </w:r>
+      <w:r>
+        <w:rPr>
+          <w:rStyle w:val="s-atom"/>
+          <w:color w:val="333333"/>
+          <w:sz w:val="18"/>
+          <w:szCs w:val="18"/>
+        </w:rPr>
+        <w:t>#=</w:t>
+      </w:r>
+      <w:r>
+        <w:rPr>
+          <w:rStyle w:val="m"/>
+          <w:color w:val="009999"/>
+          <w:sz w:val="18"/>
+          <w:szCs w:val="18"/>
+        </w:rPr>
+        <w:t>1</w:t>
+      </w:r>
+      <w:r>
+        <w:rPr>
+          <w:rStyle w:val="p"/>
+          <w:color w:val="333333"/>
+          <w:sz w:val="18"/>
+          <w:szCs w:val="18"/>
+        </w:rPr>
+        <w:t>);</w:t>
+      </w:r>
+    </w:p>
+    <w:p>
+      <w:pPr>
+        <w:pStyle w:val="HTMLPreformatted"/>
+        <w:shd w:val="clear" w:color="auto" w:fill="FFFFFF"/>
+        <w:rPr>
+          <w:color w:val="333333"/>
+          <w:sz w:val="18"/>
+          <w:szCs w:val="18"/>
+          <w:lang w:val="en-US"/>
+        </w:rPr>
+      </w:pPr>
+      <w:bookmarkStart w:id="17" w:name="cl-103"/>
+      <w:bookmarkEnd w:id="17"/>
+      <w:r>
+        <w:rPr>
+          <w:color w:val="333333"/>
+          <w:sz w:val="18"/>
+          <w:szCs w:val="18"/>
+        </w:rPr>
+        <w:t xml:space="preserve">                </w:t>
+      </w:r>
+      <w:r>
+        <w:rPr>
+          <w:rStyle w:val="p"/>
+          <w:color w:val="333333"/>
+          <w:sz w:val="18"/>
+          <w:szCs w:val="18"/>
+          <w:lang w:val="en-US"/>
+        </w:rPr>
+        <w:t>(</w:t>
+      </w:r>
+      <w:r>
+        <w:rPr>
+          <w:rStyle w:val="nv"/>
+          <w:color w:val="008080"/>
+          <w:sz w:val="18"/>
+          <w:szCs w:val="18"/>
+          <w:lang w:val="en-US"/>
+        </w:rPr>
+        <w:t>I1</w:t>
+      </w:r>
+      <w:r>
+        <w:rPr>
+          <w:rStyle w:val="s-atom"/>
+          <w:color w:val="333333"/>
+          <w:sz w:val="18"/>
+          <w:szCs w:val="18"/>
+          <w:lang w:val="en-US"/>
+        </w:rPr>
+        <w:t>#=</w:t>
+      </w:r>
+      <w:r>
+        <w:rPr>
+          <w:rStyle w:val="m"/>
+          <w:color w:val="009999"/>
+          <w:sz w:val="18"/>
+          <w:szCs w:val="18"/>
+          <w:lang w:val="en-US"/>
+        </w:rPr>
+        <w:t>1</w:t>
+      </w:r>
+      <w:r>
+        <w:rPr>
+          <w:rStyle w:val="p"/>
+          <w:color w:val="333333"/>
+          <w:sz w:val="18"/>
+          <w:szCs w:val="18"/>
+          <w:lang w:val="en-US"/>
+        </w:rPr>
+        <w:t>,</w:t>
+      </w:r>
+      <w:r>
+        <w:rPr>
+          <w:color w:val="333333"/>
+          <w:sz w:val="18"/>
+          <w:szCs w:val="18"/>
+          <w:lang w:val="en-US"/>
+        </w:rPr>
+        <w:t xml:space="preserve"> </w:t>
+      </w:r>
+      <w:r>
+        <w:rPr>
+          <w:rStyle w:val="nv"/>
+          <w:color w:val="008080"/>
+          <w:sz w:val="18"/>
+          <w:szCs w:val="18"/>
+          <w:lang w:val="en-US"/>
+        </w:rPr>
+        <w:t>I2</w:t>
+      </w:r>
+      <w:r>
+        <w:rPr>
+          <w:rStyle w:val="s-atom"/>
+          <w:color w:val="333333"/>
+          <w:sz w:val="18"/>
+          <w:szCs w:val="18"/>
+          <w:lang w:val="en-US"/>
+        </w:rPr>
+        <w:t>#=</w:t>
+      </w:r>
+      <w:r>
+        <w:rPr>
+          <w:rStyle w:val="m"/>
+          <w:color w:val="009999"/>
+          <w:sz w:val="18"/>
+          <w:szCs w:val="18"/>
+          <w:lang w:val="en-US"/>
+        </w:rPr>
+        <w:t>1</w:t>
+      </w:r>
+      <w:r>
+        <w:rPr>
+          <w:rStyle w:val="p"/>
+          <w:color w:val="333333"/>
+          <w:sz w:val="18"/>
+          <w:szCs w:val="18"/>
+          <w:lang w:val="en-US"/>
+        </w:rPr>
+        <w:t>,</w:t>
+      </w:r>
+      <w:r>
+        <w:rPr>
+          <w:color w:val="333333"/>
+          <w:sz w:val="18"/>
+          <w:szCs w:val="18"/>
+          <w:lang w:val="en-US"/>
+        </w:rPr>
+        <w:t xml:space="preserve"> </w:t>
+      </w:r>
+      <w:r>
+        <w:rPr>
+          <w:rStyle w:val="nv"/>
+          <w:color w:val="008080"/>
+          <w:sz w:val="18"/>
+          <w:szCs w:val="18"/>
+          <w:lang w:val="en-US"/>
+        </w:rPr>
+        <w:t>O1</w:t>
+      </w:r>
+      <w:r>
+        <w:rPr>
+          <w:rStyle w:val="s-atom"/>
+          <w:color w:val="333333"/>
+          <w:sz w:val="18"/>
+          <w:szCs w:val="18"/>
+          <w:lang w:val="en-US"/>
+        </w:rPr>
+        <w:t>#=</w:t>
+      </w:r>
+      <w:r>
+        <w:rPr>
+          <w:rStyle w:val="m"/>
+          <w:color w:val="009999"/>
+          <w:sz w:val="18"/>
+          <w:szCs w:val="18"/>
+          <w:lang w:val="en-US"/>
+        </w:rPr>
+        <w:t>1</w:t>
+      </w:r>
+      <w:r>
+        <w:rPr>
+          <w:rStyle w:val="p"/>
+          <w:color w:val="333333"/>
+          <w:sz w:val="18"/>
+          <w:szCs w:val="18"/>
+          <w:lang w:val="en-US"/>
+        </w:rPr>
+        <w:t>,</w:t>
+      </w:r>
+      <w:r>
+        <w:rPr>
+          <w:rStyle w:val="nv"/>
+          <w:color w:val="008080"/>
+          <w:sz w:val="18"/>
+          <w:szCs w:val="18"/>
+          <w:lang w:val="en-US"/>
+        </w:rPr>
+        <w:t>O2</w:t>
+      </w:r>
+      <w:r>
+        <w:rPr>
+          <w:rStyle w:val="s-atom"/>
+          <w:color w:val="333333"/>
+          <w:sz w:val="18"/>
+          <w:szCs w:val="18"/>
+          <w:lang w:val="en-US"/>
+        </w:rPr>
+        <w:t>#=</w:t>
+      </w:r>
+      <w:r>
+        <w:rPr>
+          <w:rStyle w:val="m"/>
+          <w:color w:val="009999"/>
+          <w:sz w:val="18"/>
+          <w:szCs w:val="18"/>
+          <w:lang w:val="en-US"/>
+        </w:rPr>
+        <w:t>0</w:t>
+      </w:r>
+      <w:r>
+        <w:rPr>
+          <w:rStyle w:val="p"/>
+          <w:color w:val="333333"/>
+          <w:sz w:val="18"/>
+          <w:szCs w:val="18"/>
+          <w:lang w:val="en-US"/>
+        </w:rPr>
+        <w:t>)</w:t>
+      </w:r>
+    </w:p>
+    <w:p>
+      <w:pPr>
+        <w:pStyle w:val="HTMLPreformatted"/>
+        <w:shd w:val="clear" w:color="auto" w:fill="FFFFFF"/>
+        <w:rPr>
+          <w:color w:val="333333"/>
+          <w:sz w:val="18"/>
+          <w:szCs w:val="18"/>
+          <w:lang w:val="en-US"/>
+        </w:rPr>
+      </w:pPr>
+      <w:bookmarkStart w:id="18" w:name="cl-104"/>
+      <w:bookmarkEnd w:id="18"/>
+      <w:r>
+        <w:rPr>
+          <w:color w:val="333333"/>
+          <w:sz w:val="18"/>
+          <w:szCs w:val="18"/>
+          <w:lang w:val="en-US"/>
+        </w:rPr>
+        <w:t xml:space="preserve">        </w:t>
+      </w:r>
+      <w:r>
+        <w:rPr>
+          <w:rStyle w:val="p"/>
+          <w:color w:val="333333"/>
+          <w:sz w:val="18"/>
+          <w:szCs w:val="18"/>
+          <w:lang w:val="en-US"/>
+        </w:rPr>
+        <w:t>).</w:t>
+      </w:r>
+    </w:p>
+    <w:p>
+      <w:pPr>
+        <w:pStyle w:val="HTMLPreformatted"/>
+        <w:shd w:val="clear" w:color="auto" w:fill="FFFFFF"/>
+        <w:rPr>
+          <w:color w:val="333333"/>
+          <w:sz w:val="18"/>
+          <w:szCs w:val="18"/>
+          <w:lang w:val="en-US"/>
+        </w:rPr>
+      </w:pPr>
+      <w:bookmarkStart w:id="19" w:name="cl-105"/>
+      <w:bookmarkEnd w:id="19"/>
+    </w:p>
+    <w:p>
+      <w:pPr>
+        <w:pStyle w:val="HTMLPreformatted"/>
+        <w:shd w:val="clear" w:color="auto" w:fill="FFFFFF"/>
+        <w:rPr>
+          <w:color w:val="333333"/>
+          <w:sz w:val="18"/>
+          <w:szCs w:val="18"/>
+          <w:lang w:val="en-US"/>
+        </w:rPr>
+      </w:pPr>
+      <w:bookmarkStart w:id="20" w:name="cl-106"/>
+      <w:bookmarkEnd w:id="20"/>
+    </w:p>
+    <w:p>
+      <w:pPr>
+        <w:pStyle w:val="HTMLPreformatted"/>
+        <w:shd w:val="clear" w:color="auto" w:fill="FFFFFF"/>
+        <w:rPr>
+          <w:color w:val="333333"/>
+          <w:sz w:val="18"/>
+          <w:szCs w:val="18"/>
+          <w:lang w:val="en-US"/>
+        </w:rPr>
+      </w:pPr>
+      <w:bookmarkStart w:id="21" w:name="cl-107"/>
+      <w:bookmarkEnd w:id="21"/>
+      <w:r>
+        <w:rPr>
+          <w:rStyle w:val="nf"/>
+          <w:color w:val="990000"/>
+          <w:sz w:val="18"/>
+          <w:szCs w:val="18"/>
+          <w:lang w:val="en-US"/>
+        </w:rPr>
+        <w:t>connectionSlashRight</w:t>
+      </w:r>
+      <w:r>
+        <w:rPr>
+          <w:rStyle w:val="p"/>
+          <w:color w:val="333333"/>
+          <w:sz w:val="18"/>
+          <w:szCs w:val="18"/>
+          <w:lang w:val="en-US"/>
+        </w:rPr>
+        <w:t>(</w:t>
+      </w:r>
+      <w:r>
+        <w:rPr>
+          <w:rStyle w:val="nv"/>
+          <w:color w:val="008080"/>
+          <w:sz w:val="18"/>
+          <w:szCs w:val="18"/>
+          <w:lang w:val="en-US"/>
+        </w:rPr>
+        <w:t>Connection</w:t>
+      </w:r>
+      <w:r>
+        <w:rPr>
+          <w:rStyle w:val="p"/>
+          <w:color w:val="333333"/>
+          <w:sz w:val="18"/>
+          <w:szCs w:val="18"/>
+          <w:lang w:val="en-US"/>
+        </w:rPr>
+        <w:t>):-</w:t>
+      </w:r>
+    </w:p>
+    <w:p>
+      <w:pPr>
+        <w:pStyle w:val="HTMLPreformatted"/>
+        <w:shd w:val="clear" w:color="auto" w:fill="FFFFFF"/>
+        <w:rPr>
+          <w:color w:val="333333"/>
+          <w:sz w:val="18"/>
+          <w:szCs w:val="18"/>
+        </w:rPr>
+      </w:pPr>
+      <w:bookmarkStart w:id="22" w:name="cl-108"/>
+      <w:bookmarkEnd w:id="22"/>
+      <w:r>
+        <w:rPr>
+          <w:color w:val="333333"/>
+          <w:sz w:val="18"/>
+          <w:szCs w:val="18"/>
+          <w:lang w:val="en-US"/>
+        </w:rPr>
+        <w:t xml:space="preserve">        </w:t>
+      </w:r>
+      <w:r>
+        <w:rPr>
+          <w:rStyle w:val="nv"/>
+          <w:color w:val="008080"/>
+          <w:sz w:val="18"/>
+          <w:szCs w:val="18"/>
+        </w:rPr>
+        <w:t>Connection</w:t>
+      </w:r>
+      <w:r>
+        <w:rPr>
+          <w:rStyle w:val="o"/>
+          <w:color w:val="333333"/>
+          <w:sz w:val="18"/>
+          <w:szCs w:val="18"/>
+        </w:rPr>
+        <w:t>=</w:t>
+      </w:r>
+      <w:r>
+        <w:rPr>
+          <w:rStyle w:val="p"/>
+          <w:color w:val="333333"/>
+          <w:sz w:val="18"/>
+          <w:szCs w:val="18"/>
+        </w:rPr>
+        <w:t>[</w:t>
+      </w:r>
+      <w:r>
+        <w:rPr>
+          <w:rStyle w:val="k"/>
+          <w:color w:val="004080"/>
+          <w:sz w:val="18"/>
+          <w:szCs w:val="18"/>
+        </w:rPr>
+        <w:t>_</w:t>
+      </w:r>
+      <w:r>
+        <w:rPr>
+          <w:rStyle w:val="p"/>
+          <w:color w:val="333333"/>
+          <w:sz w:val="18"/>
+          <w:szCs w:val="18"/>
+        </w:rPr>
+        <w:t>,</w:t>
+      </w:r>
+      <w:r>
+        <w:rPr>
+          <w:rStyle w:val="k"/>
+          <w:color w:val="004080"/>
+          <w:sz w:val="18"/>
+          <w:szCs w:val="18"/>
+        </w:rPr>
+        <w:t>_</w:t>
+      </w:r>
+      <w:r>
+        <w:rPr>
+          <w:rStyle w:val="p"/>
+          <w:color w:val="333333"/>
+          <w:sz w:val="18"/>
+          <w:szCs w:val="18"/>
+        </w:rPr>
+        <w:t>,</w:t>
+      </w:r>
+      <w:r>
+        <w:rPr>
+          <w:rStyle w:val="nv"/>
+          <w:color w:val="008080"/>
+          <w:sz w:val="18"/>
+          <w:szCs w:val="18"/>
+        </w:rPr>
+        <w:t>I1</w:t>
+      </w:r>
+      <w:r>
+        <w:rPr>
+          <w:rStyle w:val="p"/>
+          <w:color w:val="333333"/>
+          <w:sz w:val="18"/>
+          <w:szCs w:val="18"/>
+        </w:rPr>
+        <w:t>,</w:t>
+      </w:r>
+      <w:r>
+        <w:rPr>
+          <w:rStyle w:val="nv"/>
+          <w:color w:val="008080"/>
+          <w:sz w:val="18"/>
+          <w:szCs w:val="18"/>
+        </w:rPr>
+        <w:t>I2</w:t>
+      </w:r>
+      <w:r>
+        <w:rPr>
+          <w:rStyle w:val="p"/>
+          <w:color w:val="333333"/>
+          <w:sz w:val="18"/>
+          <w:szCs w:val="18"/>
+        </w:rPr>
+        <w:t>,</w:t>
+      </w:r>
+      <w:r>
+        <w:rPr>
+          <w:rStyle w:val="nv"/>
+          <w:color w:val="008080"/>
+          <w:sz w:val="18"/>
+          <w:szCs w:val="18"/>
+        </w:rPr>
+        <w:t>O1</w:t>
+      </w:r>
+      <w:r>
+        <w:rPr>
+          <w:rStyle w:val="p"/>
+          <w:color w:val="333333"/>
+          <w:sz w:val="18"/>
+          <w:szCs w:val="18"/>
+        </w:rPr>
+        <w:t>,</w:t>
+      </w:r>
+      <w:r>
+        <w:rPr>
+          <w:rStyle w:val="nv"/>
+          <w:color w:val="008080"/>
+          <w:sz w:val="18"/>
+          <w:szCs w:val="18"/>
+        </w:rPr>
+        <w:t>O2</w:t>
+      </w:r>
+      <w:r>
+        <w:rPr>
+          <w:rStyle w:val="p"/>
+          <w:color w:val="333333"/>
+          <w:sz w:val="18"/>
+          <w:szCs w:val="18"/>
+        </w:rPr>
+        <w:t>],</w:t>
+      </w:r>
+    </w:p>
+    <w:p>
+      <w:pPr>
+        <w:pStyle w:val="HTMLPreformatted"/>
+        <w:shd w:val="clear" w:color="auto" w:fill="FFFFFF"/>
+        <w:rPr>
+          <w:color w:val="333333"/>
+          <w:sz w:val="18"/>
+          <w:szCs w:val="18"/>
+        </w:rPr>
+      </w:pPr>
+      <w:bookmarkStart w:id="23" w:name="cl-109"/>
+      <w:bookmarkEnd w:id="23"/>
+      <w:r>
+        <w:rPr>
+          <w:color w:val="333333"/>
+          <w:sz w:val="18"/>
+          <w:szCs w:val="18"/>
+        </w:rPr>
+        <w:t xml:space="preserve">        </w:t>
+      </w:r>
+      <w:r>
+        <w:rPr>
+          <w:rStyle w:val="p"/>
+          <w:color w:val="333333"/>
+          <w:sz w:val="18"/>
+          <w:szCs w:val="18"/>
+        </w:rPr>
+        <w:t>(</w:t>
+      </w:r>
+    </w:p>
+    <w:p>
+      <w:pPr>
+        <w:pStyle w:val="HTMLPreformatted"/>
+        <w:shd w:val="clear" w:color="auto" w:fill="FFFFFF"/>
+        <w:rPr>
+          <w:color w:val="333333"/>
+          <w:sz w:val="18"/>
+          <w:szCs w:val="18"/>
+        </w:rPr>
+      </w:pPr>
+      <w:bookmarkStart w:id="24" w:name="cl-110"/>
+      <w:bookmarkEnd w:id="24"/>
+      <w:r>
+        <w:rPr>
+          <w:color w:val="333333"/>
+          <w:sz w:val="18"/>
+          <w:szCs w:val="18"/>
+        </w:rPr>
+        <w:t xml:space="preserve">                </w:t>
+      </w:r>
+      <w:r>
+        <w:rPr>
+          <w:rStyle w:val="p"/>
+          <w:color w:val="333333"/>
+          <w:sz w:val="18"/>
+          <w:szCs w:val="18"/>
+        </w:rPr>
+        <w:t>(</w:t>
+      </w:r>
+      <w:r>
+        <w:rPr>
+          <w:rStyle w:val="nv"/>
+          <w:color w:val="008080"/>
+          <w:sz w:val="18"/>
+          <w:szCs w:val="18"/>
+        </w:rPr>
+        <w:t>I1</w:t>
+      </w:r>
+      <w:r>
+        <w:rPr>
+          <w:rStyle w:val="s-atom"/>
+          <w:color w:val="333333"/>
+          <w:sz w:val="18"/>
+          <w:szCs w:val="18"/>
+        </w:rPr>
+        <w:t>#=</w:t>
+      </w:r>
+      <w:r>
+        <w:rPr>
+          <w:rStyle w:val="m"/>
+          <w:color w:val="009999"/>
+          <w:sz w:val="18"/>
+          <w:szCs w:val="18"/>
+        </w:rPr>
+        <w:t>3</w:t>
+      </w:r>
+      <w:r>
+        <w:rPr>
+          <w:rStyle w:val="p"/>
+          <w:color w:val="333333"/>
+          <w:sz w:val="18"/>
+          <w:szCs w:val="18"/>
+        </w:rPr>
+        <w:t>,</w:t>
+      </w:r>
+      <w:r>
+        <w:rPr>
+          <w:color w:val="333333"/>
+          <w:sz w:val="18"/>
+          <w:szCs w:val="18"/>
+        </w:rPr>
+        <w:t xml:space="preserve"> </w:t>
+      </w:r>
+      <w:r>
+        <w:rPr>
+          <w:rStyle w:val="nv"/>
+          <w:color w:val="008080"/>
+          <w:sz w:val="18"/>
+          <w:szCs w:val="18"/>
+        </w:rPr>
+        <w:t>I2</w:t>
+      </w:r>
+      <w:r>
+        <w:rPr>
+          <w:rStyle w:val="s-atom"/>
+          <w:color w:val="333333"/>
+          <w:sz w:val="18"/>
+          <w:szCs w:val="18"/>
+        </w:rPr>
+        <w:t>#=</w:t>
+      </w:r>
+      <w:r>
+        <w:rPr>
+          <w:rStyle w:val="m"/>
+          <w:color w:val="009999"/>
+          <w:sz w:val="18"/>
+          <w:szCs w:val="18"/>
+        </w:rPr>
+        <w:t>2</w:t>
+      </w:r>
+      <w:r>
+        <w:rPr>
+          <w:rStyle w:val="p"/>
+          <w:color w:val="333333"/>
+          <w:sz w:val="18"/>
+          <w:szCs w:val="18"/>
+        </w:rPr>
+        <w:t>,</w:t>
+      </w:r>
+      <w:r>
+        <w:rPr>
+          <w:color w:val="333333"/>
+          <w:sz w:val="18"/>
+          <w:szCs w:val="18"/>
+        </w:rPr>
+        <w:t xml:space="preserve"> </w:t>
+      </w:r>
+      <w:r>
+        <w:rPr>
+          <w:rStyle w:val="nv"/>
+          <w:color w:val="008080"/>
+          <w:sz w:val="18"/>
+          <w:szCs w:val="18"/>
+        </w:rPr>
+        <w:t>O1</w:t>
+      </w:r>
+      <w:r>
+        <w:rPr>
+          <w:rStyle w:val="s-atom"/>
+          <w:color w:val="333333"/>
+          <w:sz w:val="18"/>
+          <w:szCs w:val="18"/>
+        </w:rPr>
+        <w:t>#=</w:t>
+      </w:r>
+      <w:r>
+        <w:rPr>
+          <w:rStyle w:val="m"/>
+          <w:color w:val="009999"/>
+          <w:sz w:val="18"/>
+          <w:szCs w:val="18"/>
+        </w:rPr>
+        <w:t>0</w:t>
+      </w:r>
+      <w:r>
+        <w:rPr>
+          <w:rStyle w:val="p"/>
+          <w:color w:val="333333"/>
+          <w:sz w:val="18"/>
+          <w:szCs w:val="18"/>
+        </w:rPr>
+        <w:t>,</w:t>
+      </w:r>
+      <w:r>
+        <w:rPr>
+          <w:rStyle w:val="nv"/>
+          <w:color w:val="008080"/>
+          <w:sz w:val="18"/>
+          <w:szCs w:val="18"/>
+        </w:rPr>
+        <w:t>O2</w:t>
+      </w:r>
+      <w:r>
+        <w:rPr>
+          <w:rStyle w:val="s-atom"/>
+          <w:color w:val="333333"/>
+          <w:sz w:val="18"/>
+          <w:szCs w:val="18"/>
+        </w:rPr>
+        <w:t>#=</w:t>
+      </w:r>
+      <w:r>
+        <w:rPr>
+          <w:rStyle w:val="m"/>
+          <w:color w:val="009999"/>
+          <w:sz w:val="18"/>
+          <w:szCs w:val="18"/>
+        </w:rPr>
+        <w:t>0</w:t>
+      </w:r>
+      <w:r>
+        <w:rPr>
+          <w:rStyle w:val="p"/>
+          <w:color w:val="333333"/>
+          <w:sz w:val="18"/>
+          <w:szCs w:val="18"/>
+        </w:rPr>
+        <w:t>);</w:t>
+      </w:r>
+    </w:p>
+    <w:p>
+      <w:pPr>
+        <w:pStyle w:val="HTMLPreformatted"/>
+        <w:shd w:val="clear" w:color="auto" w:fill="FFFFFF"/>
+        <w:rPr>
+          <w:color w:val="333333"/>
+          <w:sz w:val="18"/>
+          <w:szCs w:val="18"/>
+        </w:rPr>
+      </w:pPr>
+      <w:bookmarkStart w:id="25" w:name="cl-111"/>
+      <w:bookmarkEnd w:id="25"/>
+      <w:r>
+        <w:rPr>
+          <w:color w:val="333333"/>
+          <w:sz w:val="18"/>
+          <w:szCs w:val="18"/>
+        </w:rPr>
+        <w:t xml:space="preserve">                </w:t>
+      </w:r>
+      <w:r>
+        <w:rPr>
+          <w:rStyle w:val="p"/>
+          <w:color w:val="333333"/>
+          <w:sz w:val="18"/>
+          <w:szCs w:val="18"/>
+        </w:rPr>
+        <w:t>(</w:t>
+      </w:r>
+      <w:r>
+        <w:rPr>
+          <w:rStyle w:val="nv"/>
+          <w:color w:val="008080"/>
+          <w:sz w:val="18"/>
+          <w:szCs w:val="18"/>
+        </w:rPr>
+        <w:t>I1</w:t>
+      </w:r>
+      <w:r>
+        <w:rPr>
+          <w:rStyle w:val="s-atom"/>
+          <w:color w:val="333333"/>
+          <w:sz w:val="18"/>
+          <w:szCs w:val="18"/>
+        </w:rPr>
+        <w:t>#=</w:t>
+      </w:r>
+      <w:r>
+        <w:rPr>
+          <w:rStyle w:val="m"/>
+          <w:color w:val="009999"/>
+          <w:sz w:val="18"/>
+          <w:szCs w:val="18"/>
+        </w:rPr>
+        <w:t>3</w:t>
+      </w:r>
+      <w:r>
+        <w:rPr>
+          <w:rStyle w:val="p"/>
+          <w:color w:val="333333"/>
+          <w:sz w:val="18"/>
+          <w:szCs w:val="18"/>
+        </w:rPr>
+        <w:t>,</w:t>
+      </w:r>
+      <w:r>
+        <w:rPr>
+          <w:color w:val="333333"/>
+          <w:sz w:val="18"/>
+          <w:szCs w:val="18"/>
+        </w:rPr>
+        <w:t xml:space="preserve"> </w:t>
+      </w:r>
+      <w:r>
+        <w:rPr>
+          <w:rStyle w:val="nv"/>
+          <w:color w:val="008080"/>
+          <w:sz w:val="18"/>
+          <w:szCs w:val="18"/>
+        </w:rPr>
+        <w:t>I2</w:t>
+      </w:r>
+      <w:r>
+        <w:rPr>
+          <w:rStyle w:val="s-atom"/>
+          <w:color w:val="333333"/>
+          <w:sz w:val="18"/>
+          <w:szCs w:val="18"/>
+        </w:rPr>
+        <w:t>#=</w:t>
+      </w:r>
+      <w:r>
+        <w:rPr>
+          <w:rStyle w:val="m"/>
+          <w:color w:val="009999"/>
+          <w:sz w:val="18"/>
+          <w:szCs w:val="18"/>
+        </w:rPr>
+        <w:t>3</w:t>
+      </w:r>
+      <w:r>
+        <w:rPr>
+          <w:rStyle w:val="p"/>
+          <w:color w:val="333333"/>
+          <w:sz w:val="18"/>
+          <w:szCs w:val="18"/>
+        </w:rPr>
+        <w:t>,</w:t>
+      </w:r>
+      <w:r>
+        <w:rPr>
+          <w:color w:val="333333"/>
+          <w:sz w:val="18"/>
+          <w:szCs w:val="18"/>
+        </w:rPr>
+        <w:t xml:space="preserve"> </w:t>
+      </w:r>
+      <w:r>
+        <w:rPr>
+          <w:rStyle w:val="nv"/>
+          <w:color w:val="008080"/>
+          <w:sz w:val="18"/>
+          <w:szCs w:val="18"/>
+        </w:rPr>
+        <w:t>O1</w:t>
+      </w:r>
+      <w:r>
+        <w:rPr>
+          <w:rStyle w:val="s-atom"/>
+          <w:color w:val="333333"/>
+          <w:sz w:val="18"/>
+          <w:szCs w:val="18"/>
+        </w:rPr>
+        <w:t>#=</w:t>
+      </w:r>
+      <w:r>
+        <w:rPr>
+          <w:rStyle w:val="m"/>
+          <w:color w:val="009999"/>
+          <w:sz w:val="18"/>
+          <w:szCs w:val="18"/>
+        </w:rPr>
+        <w:t>0</w:t>
+      </w:r>
+      <w:r>
+        <w:rPr>
+          <w:rStyle w:val="p"/>
+          <w:color w:val="333333"/>
+          <w:sz w:val="18"/>
+          <w:szCs w:val="18"/>
+        </w:rPr>
+        <w:t>,</w:t>
+      </w:r>
+      <w:r>
+        <w:rPr>
+          <w:rStyle w:val="nv"/>
+          <w:color w:val="008080"/>
+          <w:sz w:val="18"/>
+          <w:szCs w:val="18"/>
+        </w:rPr>
+        <w:t>O2</w:t>
+      </w:r>
+      <w:r>
+        <w:rPr>
+          <w:rStyle w:val="s-atom"/>
+          <w:color w:val="333333"/>
+          <w:sz w:val="18"/>
+          <w:szCs w:val="18"/>
+        </w:rPr>
+        <w:t>#=</w:t>
+      </w:r>
+      <w:r>
+        <w:rPr>
+          <w:rStyle w:val="m"/>
+          <w:color w:val="009999"/>
+          <w:sz w:val="18"/>
+          <w:szCs w:val="18"/>
+        </w:rPr>
+        <w:t>1</w:t>
+      </w:r>
+      <w:r>
+        <w:rPr>
+          <w:rStyle w:val="p"/>
+          <w:color w:val="333333"/>
+          <w:sz w:val="18"/>
+          <w:szCs w:val="18"/>
+        </w:rPr>
+        <w:t>);</w:t>
+      </w:r>
+    </w:p>
+    <w:p>
+      <w:pPr>
+        <w:pStyle w:val="HTMLPreformatted"/>
+        <w:shd w:val="clear" w:color="auto" w:fill="FFFFFF"/>
+        <w:rPr>
+          <w:color w:val="333333"/>
+          <w:sz w:val="18"/>
+          <w:szCs w:val="18"/>
+        </w:rPr>
+      </w:pPr>
+      <w:bookmarkStart w:id="26" w:name="cl-112"/>
+      <w:bookmarkEnd w:id="26"/>
+      <w:r>
+        <w:rPr>
+          <w:color w:val="333333"/>
+          <w:sz w:val="18"/>
+          <w:szCs w:val="18"/>
+        </w:rPr>
+        <w:t xml:space="preserve">                </w:t>
+      </w:r>
+      <w:r>
+        <w:rPr>
+          <w:rStyle w:val="p"/>
+          <w:color w:val="333333"/>
+          <w:sz w:val="18"/>
+          <w:szCs w:val="18"/>
+        </w:rPr>
+        <w:t>(</w:t>
+      </w:r>
+      <w:r>
+        <w:rPr>
+          <w:rStyle w:val="nv"/>
+          <w:color w:val="008080"/>
+          <w:sz w:val="18"/>
+          <w:szCs w:val="18"/>
+        </w:rPr>
+        <w:t>I1</w:t>
+      </w:r>
+      <w:r>
+        <w:rPr>
+          <w:rStyle w:val="s-atom"/>
+          <w:color w:val="333333"/>
+          <w:sz w:val="18"/>
+          <w:szCs w:val="18"/>
+        </w:rPr>
+        <w:t>#=</w:t>
+      </w:r>
+      <w:r>
+        <w:rPr>
+          <w:rStyle w:val="m"/>
+          <w:color w:val="009999"/>
+          <w:sz w:val="18"/>
+          <w:szCs w:val="18"/>
+        </w:rPr>
+        <w:t>2</w:t>
+      </w:r>
+      <w:r>
+        <w:rPr>
+          <w:rStyle w:val="p"/>
+          <w:color w:val="333333"/>
+          <w:sz w:val="18"/>
+          <w:szCs w:val="18"/>
+        </w:rPr>
+        <w:t>,</w:t>
+      </w:r>
+      <w:r>
+        <w:rPr>
+          <w:color w:val="333333"/>
+          <w:sz w:val="18"/>
+          <w:szCs w:val="18"/>
+        </w:rPr>
+        <w:t xml:space="preserve"> </w:t>
+      </w:r>
+      <w:r>
+        <w:rPr>
+          <w:rStyle w:val="nv"/>
+          <w:color w:val="008080"/>
+          <w:sz w:val="18"/>
+          <w:szCs w:val="18"/>
+        </w:rPr>
+        <w:t>I2</w:t>
+      </w:r>
+      <w:r>
+        <w:rPr>
+          <w:rStyle w:val="s-atom"/>
+          <w:color w:val="333333"/>
+          <w:sz w:val="18"/>
+          <w:szCs w:val="18"/>
+        </w:rPr>
+        <w:t>#=</w:t>
+      </w:r>
+      <w:r>
+        <w:rPr>
+          <w:rStyle w:val="m"/>
+          <w:color w:val="009999"/>
+          <w:sz w:val="18"/>
+          <w:szCs w:val="18"/>
+        </w:rPr>
+        <w:t>3</w:t>
+      </w:r>
+      <w:r>
+        <w:rPr>
+          <w:rStyle w:val="p"/>
+          <w:color w:val="333333"/>
+          <w:sz w:val="18"/>
+          <w:szCs w:val="18"/>
+        </w:rPr>
+        <w:t>,</w:t>
+      </w:r>
+      <w:r>
+        <w:rPr>
+          <w:color w:val="333333"/>
+          <w:sz w:val="18"/>
+          <w:szCs w:val="18"/>
+        </w:rPr>
+        <w:t xml:space="preserve"> </w:t>
+      </w:r>
+      <w:r>
+        <w:rPr>
+          <w:rStyle w:val="nv"/>
+          <w:color w:val="008080"/>
+          <w:sz w:val="18"/>
+          <w:szCs w:val="18"/>
+        </w:rPr>
+        <w:t>O1</w:t>
+      </w:r>
+      <w:r>
+        <w:rPr>
+          <w:rStyle w:val="s-atom"/>
+          <w:color w:val="333333"/>
+          <w:sz w:val="18"/>
+          <w:szCs w:val="18"/>
+        </w:rPr>
+        <w:t>#=</w:t>
+      </w:r>
+      <w:r>
+        <w:rPr>
+          <w:rStyle w:val="m"/>
+          <w:color w:val="009999"/>
+          <w:sz w:val="18"/>
+          <w:szCs w:val="18"/>
+        </w:rPr>
+        <w:t>1</w:t>
+      </w:r>
+      <w:r>
+        <w:rPr>
+          <w:rStyle w:val="p"/>
+          <w:color w:val="333333"/>
+          <w:sz w:val="18"/>
+          <w:szCs w:val="18"/>
+        </w:rPr>
+        <w:t>,</w:t>
+      </w:r>
+      <w:r>
+        <w:rPr>
+          <w:rStyle w:val="nv"/>
+          <w:color w:val="008080"/>
+          <w:sz w:val="18"/>
+          <w:szCs w:val="18"/>
+        </w:rPr>
+        <w:t>O2</w:t>
+      </w:r>
+      <w:r>
+        <w:rPr>
+          <w:rStyle w:val="s-atom"/>
+          <w:color w:val="333333"/>
+          <w:sz w:val="18"/>
+          <w:szCs w:val="18"/>
+        </w:rPr>
+        <w:t>#=</w:t>
+      </w:r>
+      <w:r>
+        <w:rPr>
+          <w:rStyle w:val="m"/>
+          <w:color w:val="009999"/>
+          <w:sz w:val="18"/>
+          <w:szCs w:val="18"/>
+        </w:rPr>
+        <w:t>1</w:t>
+      </w:r>
+      <w:r>
+        <w:rPr>
+          <w:rStyle w:val="p"/>
+          <w:color w:val="333333"/>
+          <w:sz w:val="18"/>
+          <w:szCs w:val="18"/>
+        </w:rPr>
+        <w:t>);</w:t>
+      </w:r>
+    </w:p>
+    <w:p>
+      <w:pPr>
+        <w:pStyle w:val="HTMLPreformatted"/>
+        <w:shd w:val="clear" w:color="auto" w:fill="FFFFFF"/>
+        <w:rPr>
+          <w:color w:val="333333"/>
+          <w:sz w:val="18"/>
+          <w:szCs w:val="18"/>
+        </w:rPr>
+      </w:pPr>
+      <w:bookmarkStart w:id="27" w:name="cl-113"/>
+      <w:bookmarkEnd w:id="27"/>
+      <w:r>
+        <w:rPr>
+          <w:color w:val="333333"/>
+          <w:sz w:val="18"/>
+          <w:szCs w:val="18"/>
+        </w:rPr>
+        <w:t xml:space="preserve">                </w:t>
+      </w:r>
+      <w:r>
+        <w:rPr>
+          <w:rStyle w:val="p"/>
+          <w:color w:val="333333"/>
+          <w:sz w:val="18"/>
+          <w:szCs w:val="18"/>
+        </w:rPr>
+        <w:t>(</w:t>
+      </w:r>
+      <w:r>
+        <w:rPr>
+          <w:rStyle w:val="nv"/>
+          <w:color w:val="008080"/>
+          <w:sz w:val="18"/>
+          <w:szCs w:val="18"/>
+        </w:rPr>
+        <w:t>I1</w:t>
+      </w:r>
+      <w:r>
+        <w:rPr>
+          <w:rStyle w:val="s-atom"/>
+          <w:color w:val="333333"/>
+          <w:sz w:val="18"/>
+          <w:szCs w:val="18"/>
+        </w:rPr>
+        <w:t>#=</w:t>
+      </w:r>
+      <w:r>
+        <w:rPr>
+          <w:rStyle w:val="m"/>
+          <w:color w:val="009999"/>
+          <w:sz w:val="18"/>
+          <w:szCs w:val="18"/>
+        </w:rPr>
+        <w:t>2</w:t>
+      </w:r>
+      <w:r>
+        <w:rPr>
+          <w:rStyle w:val="p"/>
+          <w:color w:val="333333"/>
+          <w:sz w:val="18"/>
+          <w:szCs w:val="18"/>
+        </w:rPr>
+        <w:t>,</w:t>
+      </w:r>
+      <w:r>
+        <w:rPr>
+          <w:color w:val="333333"/>
+          <w:sz w:val="18"/>
+          <w:szCs w:val="18"/>
+        </w:rPr>
+        <w:t xml:space="preserve"> </w:t>
+      </w:r>
+      <w:r>
+        <w:rPr>
+          <w:rStyle w:val="nv"/>
+          <w:color w:val="008080"/>
+          <w:sz w:val="18"/>
+          <w:szCs w:val="18"/>
+        </w:rPr>
+        <w:t>I2</w:t>
+      </w:r>
+      <w:r>
+        <w:rPr>
+          <w:rStyle w:val="s-atom"/>
+          <w:color w:val="333333"/>
+          <w:sz w:val="18"/>
+          <w:szCs w:val="18"/>
+        </w:rPr>
+        <w:t>#=</w:t>
+      </w:r>
+      <w:r>
+        <w:rPr>
+          <w:rStyle w:val="m"/>
+          <w:color w:val="009999"/>
+          <w:sz w:val="18"/>
+          <w:szCs w:val="18"/>
+        </w:rPr>
+        <w:t>2</w:t>
+      </w:r>
+      <w:r>
+        <w:rPr>
+          <w:rStyle w:val="p"/>
+          <w:color w:val="333333"/>
+          <w:sz w:val="18"/>
+          <w:szCs w:val="18"/>
+        </w:rPr>
+        <w:t>,</w:t>
+      </w:r>
+      <w:r>
+        <w:rPr>
+          <w:color w:val="333333"/>
+          <w:sz w:val="18"/>
+          <w:szCs w:val="18"/>
+        </w:rPr>
+        <w:t xml:space="preserve">  </w:t>
+      </w:r>
+      <w:r>
+        <w:rPr>
+          <w:rStyle w:val="nv"/>
+          <w:color w:val="008080"/>
+          <w:sz w:val="18"/>
+          <w:szCs w:val="18"/>
+        </w:rPr>
+        <w:t>O1</w:t>
+      </w:r>
+      <w:r>
+        <w:rPr>
+          <w:rStyle w:val="s-atom"/>
+          <w:color w:val="333333"/>
+          <w:sz w:val="18"/>
+          <w:szCs w:val="18"/>
+        </w:rPr>
+        <w:t>#=</w:t>
+      </w:r>
+      <w:r>
+        <w:rPr>
+          <w:rStyle w:val="m"/>
+          <w:color w:val="009999"/>
+          <w:sz w:val="18"/>
+          <w:szCs w:val="18"/>
+        </w:rPr>
+        <w:t>1</w:t>
+      </w:r>
+      <w:r>
+        <w:rPr>
+          <w:rStyle w:val="p"/>
+          <w:color w:val="333333"/>
+          <w:sz w:val="18"/>
+          <w:szCs w:val="18"/>
+        </w:rPr>
+        <w:t>,</w:t>
+      </w:r>
+      <w:r>
+        <w:rPr>
+          <w:rStyle w:val="nv"/>
+          <w:color w:val="008080"/>
+          <w:sz w:val="18"/>
+          <w:szCs w:val="18"/>
+        </w:rPr>
+        <w:t>O2</w:t>
+      </w:r>
+      <w:r>
+        <w:rPr>
+          <w:rStyle w:val="s-atom"/>
+          <w:color w:val="333333"/>
+          <w:sz w:val="18"/>
+          <w:szCs w:val="18"/>
+        </w:rPr>
+        <w:t>#=</w:t>
+      </w:r>
+      <w:r>
+        <w:rPr>
+          <w:rStyle w:val="m"/>
+          <w:color w:val="009999"/>
+          <w:sz w:val="18"/>
+          <w:szCs w:val="18"/>
+        </w:rPr>
+        <w:t>0</w:t>
+      </w:r>
+      <w:r>
+        <w:rPr>
+          <w:rStyle w:val="p"/>
+          <w:color w:val="333333"/>
+          <w:sz w:val="18"/>
+          <w:szCs w:val="18"/>
+        </w:rPr>
+        <w:t>)</w:t>
+      </w:r>
+    </w:p>
+    <w:p>
+      <w:pPr>
+        <w:pStyle w:val="HTMLPreformatted"/>
+        <w:shd w:val="clear" w:color="auto" w:fill="FFFFFF"/>
+        <w:rPr>
+          <w:color w:val="333333"/>
+          <w:sz w:val="18"/>
+          <w:szCs w:val="18"/>
+          <w:lang w:val="en-US"/>
+        </w:rPr>
+      </w:pPr>
+      <w:bookmarkStart w:id="28" w:name="cl-114"/>
+      <w:bookmarkEnd w:id="28"/>
+      <w:r>
+        <w:rPr>
+          <w:color w:val="333333"/>
+          <w:sz w:val="18"/>
+          <w:szCs w:val="18"/>
+        </w:rPr>
+        <w:t xml:space="preserve">        </w:t>
+      </w:r>
+      <w:r>
+        <w:rPr>
+          <w:rStyle w:val="p"/>
+          <w:color w:val="333333"/>
+          <w:sz w:val="18"/>
+          <w:szCs w:val="18"/>
+          <w:lang w:val="en-US"/>
+        </w:rPr>
+        <w:t>).</w:t>
+      </w:r>
+    </w:p>
+    <w:p>
+      <w:pPr>
+        <w:pStyle w:val="HTMLPreformatted"/>
+        <w:shd w:val="clear" w:color="auto" w:fill="FFFFFF"/>
+        <w:rPr>
+          <w:color w:val="333333"/>
+          <w:sz w:val="18"/>
+          <w:szCs w:val="18"/>
+          <w:lang w:val="en-US"/>
+        </w:rPr>
+      </w:pPr>
+      <w:bookmarkStart w:id="29" w:name="cl-115"/>
+      <w:bookmarkEnd w:id="29"/>
+    </w:p>
+    <w:p>
+      <w:pPr>
+        <w:pStyle w:val="HTMLPreformatted"/>
+        <w:shd w:val="clear" w:color="auto" w:fill="FFFFFF"/>
+        <w:rPr>
+          <w:color w:val="333333"/>
+          <w:sz w:val="18"/>
+          <w:szCs w:val="18"/>
+          <w:lang w:val="en-US"/>
+        </w:rPr>
+      </w:pPr>
+      <w:bookmarkStart w:id="30" w:name="cl-116"/>
+      <w:bookmarkEnd w:id="30"/>
+      <w:r>
+        <w:rPr>
+          <w:rStyle w:val="nf"/>
+          <w:color w:val="990000"/>
+          <w:sz w:val="18"/>
+          <w:szCs w:val="18"/>
+          <w:lang w:val="en-US"/>
+        </w:rPr>
+        <w:t>connectionCorner</w:t>
+      </w:r>
+      <w:r>
+        <w:rPr>
+          <w:rStyle w:val="p"/>
+          <w:color w:val="333333"/>
+          <w:sz w:val="18"/>
+          <w:szCs w:val="18"/>
+          <w:lang w:val="en-US"/>
+        </w:rPr>
+        <w:t>(</w:t>
+      </w:r>
+      <w:r>
+        <w:rPr>
+          <w:rStyle w:val="nv"/>
+          <w:color w:val="008080"/>
+          <w:sz w:val="18"/>
+          <w:szCs w:val="18"/>
+          <w:lang w:val="en-US"/>
+        </w:rPr>
+        <w:t>Connection</w:t>
+      </w:r>
+      <w:r>
+        <w:rPr>
+          <w:rStyle w:val="p"/>
+          <w:color w:val="333333"/>
+          <w:sz w:val="18"/>
+          <w:szCs w:val="18"/>
+          <w:lang w:val="en-US"/>
+        </w:rPr>
+        <w:t>):-</w:t>
+      </w:r>
+    </w:p>
+    <w:p>
+      <w:pPr>
+        <w:pStyle w:val="HTMLPreformatted"/>
+        <w:shd w:val="clear" w:color="auto" w:fill="FFFFFF"/>
+        <w:rPr>
+          <w:color w:val="333333"/>
+          <w:sz w:val="18"/>
+          <w:szCs w:val="18"/>
+          <w:lang w:val="en-US"/>
+        </w:rPr>
+      </w:pPr>
+      <w:bookmarkStart w:id="31" w:name="cl-117"/>
+      <w:bookmarkEnd w:id="31"/>
+      <w:r>
+        <w:rPr>
+          <w:color w:val="333333"/>
+          <w:sz w:val="18"/>
+          <w:szCs w:val="18"/>
+          <w:lang w:val="en-US"/>
+        </w:rPr>
+        <w:t xml:space="preserve">        </w:t>
+      </w:r>
+      <w:r>
+        <w:rPr>
+          <w:rStyle w:val="nv"/>
+          <w:color w:val="008080"/>
+          <w:sz w:val="18"/>
+          <w:szCs w:val="18"/>
+          <w:lang w:val="en-US"/>
+        </w:rPr>
+        <w:t>Connection</w:t>
+      </w:r>
+      <w:r>
+        <w:rPr>
+          <w:rStyle w:val="o"/>
+          <w:color w:val="333333"/>
+          <w:sz w:val="18"/>
+          <w:szCs w:val="18"/>
+          <w:lang w:val="en-US"/>
+        </w:rPr>
+        <w:t>=</w:t>
+      </w:r>
+      <w:r>
+        <w:rPr>
+          <w:rStyle w:val="p"/>
+          <w:color w:val="333333"/>
+          <w:sz w:val="18"/>
+          <w:szCs w:val="18"/>
+          <w:lang w:val="en-US"/>
+        </w:rPr>
+        <w:t>[</w:t>
+      </w:r>
+      <w:r>
+        <w:rPr>
+          <w:rStyle w:val="k"/>
+          <w:color w:val="004080"/>
+          <w:sz w:val="18"/>
+          <w:szCs w:val="18"/>
+          <w:lang w:val="en-US"/>
+        </w:rPr>
+        <w:t>_</w:t>
+      </w:r>
+      <w:r>
+        <w:rPr>
+          <w:rStyle w:val="p"/>
+          <w:color w:val="333333"/>
+          <w:sz w:val="18"/>
+          <w:szCs w:val="18"/>
+          <w:lang w:val="en-US"/>
+        </w:rPr>
+        <w:t>,</w:t>
+      </w:r>
+      <w:r>
+        <w:rPr>
+          <w:rStyle w:val="k"/>
+          <w:color w:val="004080"/>
+          <w:sz w:val="18"/>
+          <w:szCs w:val="18"/>
+          <w:lang w:val="en-US"/>
+        </w:rPr>
+        <w:t>_</w:t>
+      </w:r>
+      <w:r>
+        <w:rPr>
+          <w:rStyle w:val="p"/>
+          <w:color w:val="333333"/>
+          <w:sz w:val="18"/>
+          <w:szCs w:val="18"/>
+          <w:lang w:val="en-US"/>
+        </w:rPr>
+        <w:t>,</w:t>
+      </w:r>
+      <w:r>
+        <w:rPr>
+          <w:rStyle w:val="nv"/>
+          <w:color w:val="008080"/>
+          <w:sz w:val="18"/>
+          <w:szCs w:val="18"/>
+          <w:lang w:val="en-US"/>
+        </w:rPr>
+        <w:t>I1</w:t>
+      </w:r>
+      <w:r>
+        <w:rPr>
+          <w:rStyle w:val="p"/>
+          <w:color w:val="333333"/>
+          <w:sz w:val="18"/>
+          <w:szCs w:val="18"/>
+          <w:lang w:val="en-US"/>
+        </w:rPr>
+        <w:t>,</w:t>
+      </w:r>
+      <w:r>
+        <w:rPr>
+          <w:rStyle w:val="nv"/>
+          <w:color w:val="008080"/>
+          <w:sz w:val="18"/>
+          <w:szCs w:val="18"/>
+          <w:lang w:val="en-US"/>
+        </w:rPr>
+        <w:t>I2</w:t>
+      </w:r>
+      <w:r>
+        <w:rPr>
+          <w:rStyle w:val="p"/>
+          <w:color w:val="333333"/>
+          <w:sz w:val="18"/>
+          <w:szCs w:val="18"/>
+          <w:lang w:val="en-US"/>
+        </w:rPr>
+        <w:t>,</w:t>
+      </w:r>
+      <w:r>
+        <w:rPr>
+          <w:rStyle w:val="nv"/>
+          <w:color w:val="008080"/>
+          <w:sz w:val="18"/>
+          <w:szCs w:val="18"/>
+          <w:lang w:val="en-US"/>
+        </w:rPr>
+        <w:t>O1</w:t>
+      </w:r>
+      <w:r>
+        <w:rPr>
+          <w:rStyle w:val="p"/>
+          <w:color w:val="333333"/>
+          <w:sz w:val="18"/>
+          <w:szCs w:val="18"/>
+          <w:lang w:val="en-US"/>
+        </w:rPr>
+        <w:t>,</w:t>
+      </w:r>
+      <w:r>
+        <w:rPr>
+          <w:rStyle w:val="nv"/>
+          <w:color w:val="008080"/>
+          <w:sz w:val="18"/>
+          <w:szCs w:val="18"/>
+          <w:lang w:val="en-US"/>
+        </w:rPr>
+        <w:t>O2</w:t>
+      </w:r>
+      <w:r>
+        <w:rPr>
+          <w:rStyle w:val="p"/>
+          <w:color w:val="333333"/>
+          <w:sz w:val="18"/>
+          <w:szCs w:val="18"/>
+          <w:lang w:val="en-US"/>
+        </w:rPr>
+        <w:t>],</w:t>
+      </w:r>
+    </w:p>
+    <w:p>
+      <w:pPr>
+        <w:pStyle w:val="HTMLPreformatted"/>
+        <w:shd w:val="clear" w:color="auto" w:fill="FFFFFF"/>
+        <w:rPr>
+          <w:color w:val="333333"/>
+          <w:sz w:val="18"/>
+          <w:szCs w:val="18"/>
+        </w:rPr>
+      </w:pPr>
+      <w:bookmarkStart w:id="32" w:name="cl-118"/>
+      <w:bookmarkEnd w:id="32"/>
+      <w:r>
+        <w:rPr>
+          <w:color w:val="333333"/>
+          <w:sz w:val="18"/>
+          <w:szCs w:val="18"/>
+          <w:lang w:val="en-US"/>
+        </w:rPr>
+        <w:t xml:space="preserve">        </w:t>
+      </w:r>
+      <w:r>
+        <w:rPr>
+          <w:rStyle w:val="p"/>
+          <w:color w:val="333333"/>
+          <w:sz w:val="18"/>
+          <w:szCs w:val="18"/>
+        </w:rPr>
+        <w:t>(</w:t>
+      </w:r>
+    </w:p>
+    <w:p>
+      <w:pPr>
+        <w:pStyle w:val="HTMLPreformatted"/>
+        <w:shd w:val="clear" w:color="auto" w:fill="FFFFFF"/>
+        <w:rPr>
+          <w:color w:val="333333"/>
+          <w:sz w:val="18"/>
+          <w:szCs w:val="18"/>
+        </w:rPr>
+      </w:pPr>
+      <w:bookmarkStart w:id="33" w:name="cl-119"/>
+      <w:bookmarkEnd w:id="33"/>
+      <w:r>
+        <w:rPr>
+          <w:color w:val="333333"/>
+          <w:sz w:val="18"/>
+          <w:szCs w:val="18"/>
+        </w:rPr>
+        <w:t xml:space="preserve">                </w:t>
+      </w:r>
+      <w:r>
+        <w:rPr>
+          <w:rStyle w:val="p"/>
+          <w:color w:val="333333"/>
+          <w:sz w:val="18"/>
+          <w:szCs w:val="18"/>
+        </w:rPr>
+        <w:t>(</w:t>
+      </w:r>
+      <w:r>
+        <w:rPr>
+          <w:rStyle w:val="nv"/>
+          <w:color w:val="008080"/>
+          <w:sz w:val="18"/>
+          <w:szCs w:val="18"/>
+        </w:rPr>
+        <w:t>I1</w:t>
+      </w:r>
+      <w:r>
+        <w:rPr>
+          <w:rStyle w:val="s-atom"/>
+          <w:color w:val="333333"/>
+          <w:sz w:val="18"/>
+          <w:szCs w:val="18"/>
+        </w:rPr>
+        <w:t>#=</w:t>
+      </w:r>
+      <w:r>
+        <w:rPr>
+          <w:rStyle w:val="m"/>
+          <w:color w:val="009999"/>
+          <w:sz w:val="18"/>
+          <w:szCs w:val="18"/>
+        </w:rPr>
+        <w:t>2</w:t>
+      </w:r>
+      <w:r>
+        <w:rPr>
+          <w:rStyle w:val="p"/>
+          <w:color w:val="333333"/>
+          <w:sz w:val="18"/>
+          <w:szCs w:val="18"/>
+        </w:rPr>
+        <w:t>,</w:t>
+      </w:r>
+      <w:r>
+        <w:rPr>
+          <w:color w:val="333333"/>
+          <w:sz w:val="18"/>
+          <w:szCs w:val="18"/>
+        </w:rPr>
+        <w:t xml:space="preserve"> </w:t>
+      </w:r>
+      <w:r>
+        <w:rPr>
+          <w:rStyle w:val="nv"/>
+          <w:color w:val="008080"/>
+          <w:sz w:val="18"/>
+          <w:szCs w:val="18"/>
+        </w:rPr>
+        <w:t>I2</w:t>
+      </w:r>
+      <w:r>
+        <w:rPr>
+          <w:rStyle w:val="s-atom"/>
+          <w:color w:val="333333"/>
+          <w:sz w:val="18"/>
+          <w:szCs w:val="18"/>
+        </w:rPr>
+        <w:t>#=</w:t>
+      </w:r>
+      <w:r>
+        <w:rPr>
+          <w:rStyle w:val="m"/>
+          <w:color w:val="009999"/>
+          <w:sz w:val="18"/>
+          <w:szCs w:val="18"/>
+        </w:rPr>
+        <w:t>1</w:t>
+      </w:r>
+      <w:r>
+        <w:rPr>
+          <w:rStyle w:val="p"/>
+          <w:color w:val="333333"/>
+          <w:sz w:val="18"/>
+          <w:szCs w:val="18"/>
+        </w:rPr>
+        <w:t>,</w:t>
+      </w:r>
+      <w:r>
+        <w:rPr>
+          <w:color w:val="333333"/>
+          <w:sz w:val="18"/>
+          <w:szCs w:val="18"/>
+        </w:rPr>
+        <w:t xml:space="preserve"> </w:t>
+      </w:r>
+      <w:r>
+        <w:rPr>
+          <w:rStyle w:val="nv"/>
+          <w:color w:val="008080"/>
+          <w:sz w:val="18"/>
+          <w:szCs w:val="18"/>
+        </w:rPr>
+        <w:t>O1</w:t>
+      </w:r>
+      <w:r>
+        <w:rPr>
+          <w:rStyle w:val="s-atom"/>
+          <w:color w:val="333333"/>
+          <w:sz w:val="18"/>
+          <w:szCs w:val="18"/>
+        </w:rPr>
+        <w:t>#=</w:t>
+      </w:r>
+      <w:r>
+        <w:rPr>
+          <w:rStyle w:val="m"/>
+          <w:color w:val="009999"/>
+          <w:sz w:val="18"/>
+          <w:szCs w:val="18"/>
+        </w:rPr>
+        <w:t>0</w:t>
+      </w:r>
+      <w:r>
+        <w:rPr>
+          <w:rStyle w:val="p"/>
+          <w:color w:val="333333"/>
+          <w:sz w:val="18"/>
+          <w:szCs w:val="18"/>
+        </w:rPr>
+        <w:t>,</w:t>
+      </w:r>
+      <w:r>
+        <w:rPr>
+          <w:rStyle w:val="nv"/>
+          <w:color w:val="008080"/>
+          <w:sz w:val="18"/>
+          <w:szCs w:val="18"/>
+        </w:rPr>
+        <w:t>O2</w:t>
+      </w:r>
+      <w:r>
+        <w:rPr>
+          <w:rStyle w:val="s-atom"/>
+          <w:color w:val="333333"/>
+          <w:sz w:val="18"/>
+          <w:szCs w:val="18"/>
+        </w:rPr>
+        <w:t>#=</w:t>
+      </w:r>
+      <w:r>
+        <w:rPr>
+          <w:rStyle w:val="m"/>
+          <w:color w:val="009999"/>
+          <w:sz w:val="18"/>
+          <w:szCs w:val="18"/>
+        </w:rPr>
+        <w:t>0</w:t>
+      </w:r>
+      <w:r>
+        <w:rPr>
+          <w:rStyle w:val="p"/>
+          <w:color w:val="333333"/>
+          <w:sz w:val="18"/>
+          <w:szCs w:val="18"/>
+        </w:rPr>
+        <w:t>);</w:t>
+      </w:r>
+    </w:p>
+    <w:p>
+      <w:pPr>
+        <w:pStyle w:val="HTMLPreformatted"/>
+        <w:shd w:val="clear" w:color="auto" w:fill="FFFFFF"/>
+        <w:rPr>
+          <w:color w:val="333333"/>
+          <w:sz w:val="18"/>
+          <w:szCs w:val="18"/>
+        </w:rPr>
+      </w:pPr>
+      <w:bookmarkStart w:id="34" w:name="cl-120"/>
+      <w:bookmarkEnd w:id="34"/>
+      <w:r>
+        <w:rPr>
+          <w:color w:val="333333"/>
+          <w:sz w:val="18"/>
+          <w:szCs w:val="18"/>
+        </w:rPr>
+        <w:t xml:space="preserve">                </w:t>
+      </w:r>
+      <w:r>
+        <w:rPr>
+          <w:rStyle w:val="p"/>
+          <w:color w:val="333333"/>
+          <w:sz w:val="18"/>
+          <w:szCs w:val="18"/>
+        </w:rPr>
+        <w:t>(</w:t>
+      </w:r>
+      <w:r>
+        <w:rPr>
+          <w:rStyle w:val="nv"/>
+          <w:color w:val="008080"/>
+          <w:sz w:val="18"/>
+          <w:szCs w:val="18"/>
+        </w:rPr>
+        <w:t>I1</w:t>
+      </w:r>
+      <w:r>
+        <w:rPr>
+          <w:rStyle w:val="s-atom"/>
+          <w:color w:val="333333"/>
+          <w:sz w:val="18"/>
+          <w:szCs w:val="18"/>
+        </w:rPr>
+        <w:t>#=</w:t>
+      </w:r>
+      <w:r>
+        <w:rPr>
+          <w:rStyle w:val="m"/>
+          <w:color w:val="009999"/>
+          <w:sz w:val="18"/>
+          <w:szCs w:val="18"/>
+        </w:rPr>
+        <w:t>2</w:t>
+      </w:r>
+      <w:r>
+        <w:rPr>
+          <w:rStyle w:val="p"/>
+          <w:color w:val="333333"/>
+          <w:sz w:val="18"/>
+          <w:szCs w:val="18"/>
+        </w:rPr>
+        <w:t>,</w:t>
+      </w:r>
+      <w:r>
+        <w:rPr>
+          <w:color w:val="333333"/>
+          <w:sz w:val="18"/>
+          <w:szCs w:val="18"/>
+        </w:rPr>
+        <w:t xml:space="preserve"> </w:t>
+      </w:r>
+      <w:r>
+        <w:rPr>
+          <w:rStyle w:val="nv"/>
+          <w:color w:val="008080"/>
+          <w:sz w:val="18"/>
+          <w:szCs w:val="18"/>
+        </w:rPr>
+        <w:t>I2</w:t>
+      </w:r>
+      <w:r>
+        <w:rPr>
+          <w:rStyle w:val="s-atom"/>
+          <w:color w:val="333333"/>
+          <w:sz w:val="18"/>
+          <w:szCs w:val="18"/>
+        </w:rPr>
+        <w:t>#=</w:t>
+      </w:r>
+      <w:r>
+        <w:rPr>
+          <w:rStyle w:val="m"/>
+          <w:color w:val="009999"/>
+          <w:sz w:val="18"/>
+          <w:szCs w:val="18"/>
+        </w:rPr>
+        <w:t>4</w:t>
+      </w:r>
+      <w:r>
+        <w:rPr>
+          <w:rStyle w:val="p"/>
+          <w:color w:val="333333"/>
+          <w:sz w:val="18"/>
+          <w:szCs w:val="18"/>
+        </w:rPr>
+        <w:t>,</w:t>
+      </w:r>
+      <w:r>
+        <w:rPr>
+          <w:color w:val="333333"/>
+          <w:sz w:val="18"/>
+          <w:szCs w:val="18"/>
+        </w:rPr>
+        <w:t xml:space="preserve"> </w:t>
+      </w:r>
+      <w:r>
+        <w:rPr>
+          <w:rStyle w:val="nv"/>
+          <w:color w:val="008080"/>
+          <w:sz w:val="18"/>
+          <w:szCs w:val="18"/>
+        </w:rPr>
+        <w:t>O1</w:t>
+      </w:r>
+      <w:r>
+        <w:rPr>
+          <w:rStyle w:val="s-atom"/>
+          <w:color w:val="333333"/>
+          <w:sz w:val="18"/>
+          <w:szCs w:val="18"/>
+        </w:rPr>
+        <w:t>#=</w:t>
+      </w:r>
+      <w:r>
+        <w:rPr>
+          <w:rStyle w:val="m"/>
+          <w:color w:val="009999"/>
+          <w:sz w:val="18"/>
+          <w:szCs w:val="18"/>
+        </w:rPr>
+        <w:t>0</w:t>
+      </w:r>
+      <w:r>
+        <w:rPr>
+          <w:rStyle w:val="p"/>
+          <w:color w:val="333333"/>
+          <w:sz w:val="18"/>
+          <w:szCs w:val="18"/>
+        </w:rPr>
+        <w:t>,</w:t>
+      </w:r>
+      <w:r>
+        <w:rPr>
+          <w:rStyle w:val="nv"/>
+          <w:color w:val="008080"/>
+          <w:sz w:val="18"/>
+          <w:szCs w:val="18"/>
+        </w:rPr>
+        <w:t>O2</w:t>
+      </w:r>
+      <w:r>
+        <w:rPr>
+          <w:rStyle w:val="s-atom"/>
+          <w:color w:val="333333"/>
+          <w:sz w:val="18"/>
+          <w:szCs w:val="18"/>
+        </w:rPr>
+        <w:t>#=</w:t>
+      </w:r>
+      <w:r>
+        <w:rPr>
+          <w:rStyle w:val="m"/>
+          <w:color w:val="009999"/>
+          <w:sz w:val="18"/>
+          <w:szCs w:val="18"/>
+        </w:rPr>
+        <w:t>1</w:t>
+      </w:r>
+      <w:r>
+        <w:rPr>
+          <w:rStyle w:val="p"/>
+          <w:color w:val="333333"/>
+          <w:sz w:val="18"/>
+          <w:szCs w:val="18"/>
+        </w:rPr>
+        <w:t>);</w:t>
+      </w:r>
+    </w:p>
+    <w:p>
+      <w:pPr>
+        <w:pStyle w:val="HTMLPreformatted"/>
+        <w:shd w:val="clear" w:color="auto" w:fill="FFFFFF"/>
+        <w:rPr>
+          <w:color w:val="333333"/>
+          <w:sz w:val="18"/>
+          <w:szCs w:val="18"/>
+        </w:rPr>
+      </w:pPr>
+      <w:bookmarkStart w:id="35" w:name="cl-121"/>
+      <w:bookmarkEnd w:id="35"/>
+      <w:r>
+        <w:rPr>
+          <w:color w:val="333333"/>
+          <w:sz w:val="18"/>
+          <w:szCs w:val="18"/>
+        </w:rPr>
+        <w:t xml:space="preserve">                </w:t>
+      </w:r>
+      <w:r>
+        <w:rPr>
+          <w:rStyle w:val="p"/>
+          <w:color w:val="333333"/>
+          <w:sz w:val="18"/>
+          <w:szCs w:val="18"/>
+        </w:rPr>
+        <w:t>(</w:t>
+      </w:r>
+      <w:r>
+        <w:rPr>
+          <w:rStyle w:val="nv"/>
+          <w:color w:val="008080"/>
+          <w:sz w:val="18"/>
+          <w:szCs w:val="18"/>
+        </w:rPr>
+        <w:t>I1</w:t>
+      </w:r>
+      <w:r>
+        <w:rPr>
+          <w:rStyle w:val="s-atom"/>
+          <w:color w:val="333333"/>
+          <w:sz w:val="18"/>
+          <w:szCs w:val="18"/>
+        </w:rPr>
+        <w:t>#=</w:t>
+      </w:r>
+      <w:r>
+        <w:rPr>
+          <w:rStyle w:val="m"/>
+          <w:color w:val="009999"/>
+          <w:sz w:val="18"/>
+          <w:szCs w:val="18"/>
+        </w:rPr>
+        <w:t>3</w:t>
+      </w:r>
+      <w:r>
+        <w:rPr>
+          <w:rStyle w:val="p"/>
+          <w:color w:val="333333"/>
+          <w:sz w:val="18"/>
+          <w:szCs w:val="18"/>
+        </w:rPr>
+        <w:t>,</w:t>
+      </w:r>
+      <w:r>
+        <w:rPr>
+          <w:color w:val="333333"/>
+          <w:sz w:val="18"/>
+          <w:szCs w:val="18"/>
+        </w:rPr>
+        <w:t xml:space="preserve"> </w:t>
+      </w:r>
+      <w:r>
+        <w:rPr>
+          <w:rStyle w:val="nv"/>
+          <w:color w:val="008080"/>
+          <w:sz w:val="18"/>
+          <w:szCs w:val="18"/>
+        </w:rPr>
+        <w:t>I2</w:t>
+      </w:r>
+      <w:r>
+        <w:rPr>
+          <w:rStyle w:val="s-atom"/>
+          <w:color w:val="333333"/>
+          <w:sz w:val="18"/>
+          <w:szCs w:val="18"/>
+        </w:rPr>
+        <w:t>#=</w:t>
+      </w:r>
+      <w:r>
+        <w:rPr>
+          <w:rStyle w:val="m"/>
+          <w:color w:val="009999"/>
+          <w:sz w:val="18"/>
+          <w:szCs w:val="18"/>
+        </w:rPr>
+        <w:t>1</w:t>
+      </w:r>
+      <w:r>
+        <w:rPr>
+          <w:rStyle w:val="p"/>
+          <w:color w:val="333333"/>
+          <w:sz w:val="18"/>
+          <w:szCs w:val="18"/>
+        </w:rPr>
+        <w:t>,</w:t>
+      </w:r>
+      <w:r>
+        <w:rPr>
+          <w:color w:val="333333"/>
+          <w:sz w:val="18"/>
+          <w:szCs w:val="18"/>
+        </w:rPr>
+        <w:t xml:space="preserve"> </w:t>
+      </w:r>
+      <w:r>
+        <w:rPr>
+          <w:rStyle w:val="nv"/>
+          <w:color w:val="008080"/>
+          <w:sz w:val="18"/>
+          <w:szCs w:val="18"/>
+        </w:rPr>
+        <w:t>O1</w:t>
+      </w:r>
+      <w:r>
+        <w:rPr>
+          <w:rStyle w:val="s-atom"/>
+          <w:color w:val="333333"/>
+          <w:sz w:val="18"/>
+          <w:szCs w:val="18"/>
+        </w:rPr>
+        <w:t>#=</w:t>
+      </w:r>
+      <w:r>
+        <w:rPr>
+          <w:rStyle w:val="m"/>
+          <w:color w:val="009999"/>
+          <w:sz w:val="18"/>
+          <w:szCs w:val="18"/>
+        </w:rPr>
+        <w:t>1</w:t>
+      </w:r>
+      <w:r>
+        <w:rPr>
+          <w:rStyle w:val="p"/>
+          <w:color w:val="333333"/>
+          <w:sz w:val="18"/>
+          <w:szCs w:val="18"/>
+        </w:rPr>
+        <w:t>,</w:t>
+      </w:r>
+      <w:r>
+        <w:rPr>
+          <w:rStyle w:val="nv"/>
+          <w:color w:val="008080"/>
+          <w:sz w:val="18"/>
+          <w:szCs w:val="18"/>
+        </w:rPr>
+        <w:t>O2</w:t>
+      </w:r>
+      <w:r>
+        <w:rPr>
+          <w:rStyle w:val="s-atom"/>
+          <w:color w:val="333333"/>
+          <w:sz w:val="18"/>
+          <w:szCs w:val="18"/>
+        </w:rPr>
+        <w:t>#=</w:t>
+      </w:r>
+      <w:r>
+        <w:rPr>
+          <w:rStyle w:val="m"/>
+          <w:color w:val="009999"/>
+          <w:sz w:val="18"/>
+          <w:szCs w:val="18"/>
+        </w:rPr>
+        <w:t>1</w:t>
+      </w:r>
+      <w:r>
+        <w:rPr>
+          <w:rStyle w:val="p"/>
+          <w:color w:val="333333"/>
+          <w:sz w:val="18"/>
+          <w:szCs w:val="18"/>
+        </w:rPr>
+        <w:t>);</w:t>
+      </w:r>
+    </w:p>
+    <w:p>
+      <w:pPr>
+        <w:pStyle w:val="HTMLPreformatted"/>
+        <w:shd w:val="clear" w:color="auto" w:fill="FFFFFF"/>
+        <w:rPr>
+          <w:color w:val="333333"/>
+          <w:sz w:val="18"/>
+          <w:szCs w:val="18"/>
+        </w:rPr>
+      </w:pPr>
+      <w:bookmarkStart w:id="36" w:name="cl-122"/>
+      <w:bookmarkEnd w:id="36"/>
+      <w:r>
+        <w:rPr>
+          <w:color w:val="333333"/>
+          <w:sz w:val="18"/>
+          <w:szCs w:val="18"/>
+        </w:rPr>
+        <w:t xml:space="preserve">                </w:t>
+      </w:r>
+      <w:r>
+        <w:rPr>
+          <w:rStyle w:val="p"/>
+          <w:color w:val="333333"/>
+          <w:sz w:val="18"/>
+          <w:szCs w:val="18"/>
+        </w:rPr>
+        <w:t>(</w:t>
+      </w:r>
+      <w:r>
+        <w:rPr>
+          <w:rStyle w:val="nv"/>
+          <w:color w:val="008080"/>
+          <w:sz w:val="18"/>
+          <w:szCs w:val="18"/>
+        </w:rPr>
+        <w:t>I1</w:t>
+      </w:r>
+      <w:r>
+        <w:rPr>
+          <w:rStyle w:val="s-atom"/>
+          <w:color w:val="333333"/>
+          <w:sz w:val="18"/>
+          <w:szCs w:val="18"/>
+        </w:rPr>
+        <w:t>#=</w:t>
+      </w:r>
+      <w:r>
+        <w:rPr>
+          <w:rStyle w:val="m"/>
+          <w:color w:val="009999"/>
+          <w:sz w:val="18"/>
+          <w:szCs w:val="18"/>
+        </w:rPr>
+        <w:t>3</w:t>
+      </w:r>
+      <w:r>
+        <w:rPr>
+          <w:rStyle w:val="p"/>
+          <w:color w:val="333333"/>
+          <w:sz w:val="18"/>
+          <w:szCs w:val="18"/>
+        </w:rPr>
+        <w:t>,</w:t>
+      </w:r>
+      <w:r>
+        <w:rPr>
+          <w:color w:val="333333"/>
+          <w:sz w:val="18"/>
+          <w:szCs w:val="18"/>
+        </w:rPr>
+        <w:t xml:space="preserve"> </w:t>
+      </w:r>
+      <w:r>
+        <w:rPr>
+          <w:rStyle w:val="nv"/>
+          <w:color w:val="008080"/>
+          <w:sz w:val="18"/>
+          <w:szCs w:val="18"/>
+        </w:rPr>
+        <w:t>I2</w:t>
+      </w:r>
+      <w:r>
+        <w:rPr>
+          <w:rStyle w:val="s-atom"/>
+          <w:color w:val="333333"/>
+          <w:sz w:val="18"/>
+          <w:szCs w:val="18"/>
+        </w:rPr>
+        <w:t>#=</w:t>
+      </w:r>
+      <w:r>
+        <w:rPr>
+          <w:rStyle w:val="m"/>
+          <w:color w:val="009999"/>
+          <w:sz w:val="18"/>
+          <w:szCs w:val="18"/>
+        </w:rPr>
+        <w:t>4</w:t>
+      </w:r>
+      <w:r>
+        <w:rPr>
+          <w:rStyle w:val="p"/>
+          <w:color w:val="333333"/>
+          <w:sz w:val="18"/>
+          <w:szCs w:val="18"/>
+        </w:rPr>
+        <w:t>,</w:t>
+      </w:r>
+      <w:r>
+        <w:rPr>
+          <w:color w:val="333333"/>
+          <w:sz w:val="18"/>
+          <w:szCs w:val="18"/>
+        </w:rPr>
+        <w:t xml:space="preserve"> </w:t>
+      </w:r>
+      <w:r>
+        <w:rPr>
+          <w:rStyle w:val="nv"/>
+          <w:color w:val="008080"/>
+          <w:sz w:val="18"/>
+          <w:szCs w:val="18"/>
+        </w:rPr>
+        <w:t>O1</w:t>
+      </w:r>
+      <w:r>
+        <w:rPr>
+          <w:rStyle w:val="s-atom"/>
+          <w:color w:val="333333"/>
+          <w:sz w:val="18"/>
+          <w:szCs w:val="18"/>
+        </w:rPr>
+        <w:t>#=</w:t>
+      </w:r>
+      <w:r>
+        <w:rPr>
+          <w:rStyle w:val="m"/>
+          <w:color w:val="009999"/>
+          <w:sz w:val="18"/>
+          <w:szCs w:val="18"/>
+        </w:rPr>
+        <w:t>1</w:t>
+      </w:r>
+      <w:r>
+        <w:rPr>
+          <w:rStyle w:val="p"/>
+          <w:color w:val="333333"/>
+          <w:sz w:val="18"/>
+          <w:szCs w:val="18"/>
+        </w:rPr>
+        <w:t>,</w:t>
+      </w:r>
+      <w:r>
+        <w:rPr>
+          <w:rStyle w:val="nv"/>
+          <w:color w:val="008080"/>
+          <w:sz w:val="18"/>
+          <w:szCs w:val="18"/>
+        </w:rPr>
+        <w:t>O2</w:t>
+      </w:r>
+      <w:r>
+        <w:rPr>
+          <w:rStyle w:val="s-atom"/>
+          <w:color w:val="333333"/>
+          <w:sz w:val="18"/>
+          <w:szCs w:val="18"/>
+        </w:rPr>
+        <w:t>#=</w:t>
+      </w:r>
+      <w:r>
+        <w:rPr>
+          <w:rStyle w:val="m"/>
+          <w:color w:val="009999"/>
+          <w:sz w:val="18"/>
+          <w:szCs w:val="18"/>
+        </w:rPr>
+        <w:t>0</w:t>
+      </w:r>
+      <w:r>
+        <w:rPr>
+          <w:rStyle w:val="p"/>
+          <w:color w:val="333333"/>
+          <w:sz w:val="18"/>
+          <w:szCs w:val="18"/>
+        </w:rPr>
+        <w:t>);</w:t>
+      </w:r>
+    </w:p>
+    <w:p>
+      <w:pPr>
+        <w:pStyle w:val="HTMLPreformatted"/>
+        <w:shd w:val="clear" w:color="auto" w:fill="FFFFFF"/>
+        <w:rPr>
+          <w:color w:val="333333"/>
+          <w:sz w:val="18"/>
+          <w:szCs w:val="18"/>
+        </w:rPr>
+      </w:pPr>
+      <w:bookmarkStart w:id="37" w:name="cl-123"/>
+      <w:bookmarkEnd w:id="37"/>
+    </w:p>
+    <w:p>
+      <w:pPr>
+        <w:pStyle w:val="HTMLPreformatted"/>
+        <w:shd w:val="clear" w:color="auto" w:fill="FFFFFF"/>
+        <w:rPr>
+          <w:color w:val="333333"/>
+          <w:sz w:val="18"/>
+          <w:szCs w:val="18"/>
+        </w:rPr>
+      </w:pPr>
+      <w:bookmarkStart w:id="38" w:name="cl-124"/>
+      <w:bookmarkEnd w:id="38"/>
+      <w:r>
+        <w:rPr>
+          <w:color w:val="333333"/>
+          <w:sz w:val="18"/>
+          <w:szCs w:val="18"/>
+        </w:rPr>
+        <w:t xml:space="preserve">                </w:t>
+      </w:r>
+      <w:r>
+        <w:rPr>
+          <w:rStyle w:val="p"/>
+          <w:color w:val="333333"/>
+          <w:sz w:val="18"/>
+          <w:szCs w:val="18"/>
+        </w:rPr>
+        <w:t>(</w:t>
+      </w:r>
+      <w:r>
+        <w:rPr>
+          <w:rStyle w:val="nv"/>
+          <w:color w:val="008080"/>
+          <w:sz w:val="18"/>
+          <w:szCs w:val="18"/>
+        </w:rPr>
+        <w:t>I1</w:t>
+      </w:r>
+      <w:r>
+        <w:rPr>
+          <w:rStyle w:val="s-atom"/>
+          <w:color w:val="333333"/>
+          <w:sz w:val="18"/>
+          <w:szCs w:val="18"/>
+        </w:rPr>
+        <w:t>#=</w:t>
+      </w:r>
+      <w:r>
+        <w:rPr>
+          <w:rStyle w:val="m"/>
+          <w:color w:val="009999"/>
+          <w:sz w:val="18"/>
+          <w:szCs w:val="18"/>
+        </w:rPr>
+        <w:t>1</w:t>
+      </w:r>
+      <w:r>
+        <w:rPr>
+          <w:rStyle w:val="p"/>
+          <w:color w:val="333333"/>
+          <w:sz w:val="18"/>
+          <w:szCs w:val="18"/>
+        </w:rPr>
+        <w:t>,</w:t>
+      </w:r>
+      <w:r>
+        <w:rPr>
+          <w:color w:val="333333"/>
+          <w:sz w:val="18"/>
+          <w:szCs w:val="18"/>
+        </w:rPr>
+        <w:t xml:space="preserve"> </w:t>
+      </w:r>
+      <w:r>
+        <w:rPr>
+          <w:rStyle w:val="nv"/>
+          <w:color w:val="008080"/>
+          <w:sz w:val="18"/>
+          <w:szCs w:val="18"/>
+        </w:rPr>
+        <w:t>I2</w:t>
+      </w:r>
+      <w:r>
+        <w:rPr>
+          <w:rStyle w:val="s-atom"/>
+          <w:color w:val="333333"/>
+          <w:sz w:val="18"/>
+          <w:szCs w:val="18"/>
+        </w:rPr>
+        <w:t>#=</w:t>
+      </w:r>
+      <w:r>
+        <w:rPr>
+          <w:rStyle w:val="m"/>
+          <w:color w:val="009999"/>
+          <w:sz w:val="18"/>
+          <w:szCs w:val="18"/>
+        </w:rPr>
+        <w:t>2</w:t>
+      </w:r>
+      <w:r>
+        <w:rPr>
+          <w:rStyle w:val="p"/>
+          <w:color w:val="333333"/>
+          <w:sz w:val="18"/>
+          <w:szCs w:val="18"/>
+        </w:rPr>
+        <w:t>,</w:t>
+      </w:r>
+      <w:r>
+        <w:rPr>
+          <w:color w:val="333333"/>
+          <w:sz w:val="18"/>
+          <w:szCs w:val="18"/>
+        </w:rPr>
+        <w:t xml:space="preserve"> </w:t>
+      </w:r>
+      <w:r>
+        <w:rPr>
+          <w:rStyle w:val="nv"/>
+          <w:color w:val="008080"/>
+          <w:sz w:val="18"/>
+          <w:szCs w:val="18"/>
+        </w:rPr>
+        <w:t>O1</w:t>
+      </w:r>
+      <w:r>
+        <w:rPr>
+          <w:rStyle w:val="s-atom"/>
+          <w:color w:val="333333"/>
+          <w:sz w:val="18"/>
+          <w:szCs w:val="18"/>
+        </w:rPr>
+        <w:t>#=</w:t>
+      </w:r>
+      <w:r>
+        <w:rPr>
+          <w:rStyle w:val="m"/>
+          <w:color w:val="009999"/>
+          <w:sz w:val="18"/>
+          <w:szCs w:val="18"/>
+        </w:rPr>
+        <w:t>0</w:t>
+      </w:r>
+      <w:r>
+        <w:rPr>
+          <w:rStyle w:val="p"/>
+          <w:color w:val="333333"/>
+          <w:sz w:val="18"/>
+          <w:szCs w:val="18"/>
+        </w:rPr>
+        <w:t>,</w:t>
+      </w:r>
+      <w:r>
+        <w:rPr>
+          <w:rStyle w:val="nv"/>
+          <w:color w:val="008080"/>
+          <w:sz w:val="18"/>
+          <w:szCs w:val="18"/>
+        </w:rPr>
+        <w:t>O2</w:t>
+      </w:r>
+      <w:r>
+        <w:rPr>
+          <w:rStyle w:val="s-atom"/>
+          <w:color w:val="333333"/>
+          <w:sz w:val="18"/>
+          <w:szCs w:val="18"/>
+        </w:rPr>
+        <w:t>#=</w:t>
+      </w:r>
+      <w:r>
+        <w:rPr>
+          <w:rStyle w:val="m"/>
+          <w:color w:val="009999"/>
+          <w:sz w:val="18"/>
+          <w:szCs w:val="18"/>
+        </w:rPr>
+        <w:t>0</w:t>
+      </w:r>
+      <w:r>
+        <w:rPr>
+          <w:rStyle w:val="p"/>
+          <w:color w:val="333333"/>
+          <w:sz w:val="18"/>
+          <w:szCs w:val="18"/>
+        </w:rPr>
+        <w:t>);</w:t>
+      </w:r>
+    </w:p>
+    <w:p>
+      <w:pPr>
+        <w:pStyle w:val="HTMLPreformatted"/>
+        <w:shd w:val="clear" w:color="auto" w:fill="FFFFFF"/>
+        <w:rPr>
+          <w:color w:val="333333"/>
+          <w:sz w:val="18"/>
+          <w:szCs w:val="18"/>
+        </w:rPr>
+      </w:pPr>
+      <w:bookmarkStart w:id="39" w:name="cl-125"/>
+      <w:bookmarkEnd w:id="39"/>
+      <w:r>
+        <w:rPr>
+          <w:color w:val="333333"/>
+          <w:sz w:val="18"/>
+          <w:szCs w:val="18"/>
+        </w:rPr>
+        <w:t xml:space="preserve">                </w:t>
+      </w:r>
+      <w:r>
+        <w:rPr>
+          <w:rStyle w:val="p"/>
+          <w:color w:val="333333"/>
+          <w:sz w:val="18"/>
+          <w:szCs w:val="18"/>
+        </w:rPr>
+        <w:t>(</w:t>
+      </w:r>
+      <w:r>
+        <w:rPr>
+          <w:rStyle w:val="nv"/>
+          <w:color w:val="008080"/>
+          <w:sz w:val="18"/>
+          <w:szCs w:val="18"/>
+        </w:rPr>
+        <w:t>I1</w:t>
+      </w:r>
+      <w:r>
+        <w:rPr>
+          <w:rStyle w:val="s-atom"/>
+          <w:color w:val="333333"/>
+          <w:sz w:val="18"/>
+          <w:szCs w:val="18"/>
+        </w:rPr>
+        <w:t>#=</w:t>
+      </w:r>
+      <w:r>
+        <w:rPr>
+          <w:rStyle w:val="m"/>
+          <w:color w:val="009999"/>
+          <w:sz w:val="18"/>
+          <w:szCs w:val="18"/>
+        </w:rPr>
+        <w:t>4</w:t>
+      </w:r>
+      <w:r>
+        <w:rPr>
+          <w:rStyle w:val="p"/>
+          <w:color w:val="333333"/>
+          <w:sz w:val="18"/>
+          <w:szCs w:val="18"/>
+        </w:rPr>
+        <w:t>,</w:t>
+      </w:r>
+      <w:r>
+        <w:rPr>
+          <w:color w:val="333333"/>
+          <w:sz w:val="18"/>
+          <w:szCs w:val="18"/>
+        </w:rPr>
+        <w:t xml:space="preserve"> </w:t>
+      </w:r>
+      <w:r>
+        <w:rPr>
+          <w:rStyle w:val="nv"/>
+          <w:color w:val="008080"/>
+          <w:sz w:val="18"/>
+          <w:szCs w:val="18"/>
+        </w:rPr>
+        <w:t>I2</w:t>
+      </w:r>
+      <w:r>
+        <w:rPr>
+          <w:rStyle w:val="s-atom"/>
+          <w:color w:val="333333"/>
+          <w:sz w:val="18"/>
+          <w:szCs w:val="18"/>
+        </w:rPr>
+        <w:t>#=</w:t>
+      </w:r>
+      <w:r>
+        <w:rPr>
+          <w:rStyle w:val="m"/>
+          <w:color w:val="009999"/>
+          <w:sz w:val="18"/>
+          <w:szCs w:val="18"/>
+        </w:rPr>
+        <w:t>2</w:t>
+      </w:r>
+      <w:r>
+        <w:rPr>
+          <w:rStyle w:val="p"/>
+          <w:color w:val="333333"/>
+          <w:sz w:val="18"/>
+          <w:szCs w:val="18"/>
+        </w:rPr>
+        <w:t>,</w:t>
+      </w:r>
+      <w:r>
+        <w:rPr>
+          <w:color w:val="333333"/>
+          <w:sz w:val="18"/>
+          <w:szCs w:val="18"/>
+        </w:rPr>
+        <w:t xml:space="preserve"> </w:t>
+      </w:r>
+      <w:r>
+        <w:rPr>
+          <w:rStyle w:val="nv"/>
+          <w:color w:val="008080"/>
+          <w:sz w:val="18"/>
+          <w:szCs w:val="18"/>
+        </w:rPr>
+        <w:t>O1</w:t>
+      </w:r>
+      <w:r>
+        <w:rPr>
+          <w:rStyle w:val="s-atom"/>
+          <w:color w:val="333333"/>
+          <w:sz w:val="18"/>
+          <w:szCs w:val="18"/>
+        </w:rPr>
+        <w:t>#=</w:t>
+      </w:r>
+      <w:r>
+        <w:rPr>
+          <w:rStyle w:val="m"/>
+          <w:color w:val="009999"/>
+          <w:sz w:val="18"/>
+          <w:szCs w:val="18"/>
+        </w:rPr>
+        <w:t>0</w:t>
+      </w:r>
+      <w:r>
+        <w:rPr>
+          <w:rStyle w:val="p"/>
+          <w:color w:val="333333"/>
+          <w:sz w:val="18"/>
+          <w:szCs w:val="18"/>
+        </w:rPr>
+        <w:t>,</w:t>
+      </w:r>
+      <w:r>
+        <w:rPr>
+          <w:rStyle w:val="nv"/>
+          <w:color w:val="008080"/>
+          <w:sz w:val="18"/>
+          <w:szCs w:val="18"/>
+        </w:rPr>
+        <w:t>O2</w:t>
+      </w:r>
+      <w:r>
+        <w:rPr>
+          <w:rStyle w:val="s-atom"/>
+          <w:color w:val="333333"/>
+          <w:sz w:val="18"/>
+          <w:szCs w:val="18"/>
+        </w:rPr>
+        <w:t>#=</w:t>
+      </w:r>
+      <w:r>
+        <w:rPr>
+          <w:rStyle w:val="m"/>
+          <w:color w:val="009999"/>
+          <w:sz w:val="18"/>
+          <w:szCs w:val="18"/>
+        </w:rPr>
+        <w:t>1</w:t>
+      </w:r>
+      <w:r>
+        <w:rPr>
+          <w:rStyle w:val="p"/>
+          <w:color w:val="333333"/>
+          <w:sz w:val="18"/>
+          <w:szCs w:val="18"/>
+        </w:rPr>
+        <w:t>);</w:t>
+      </w:r>
+    </w:p>
+    <w:p>
+      <w:pPr>
+        <w:pStyle w:val="HTMLPreformatted"/>
+        <w:shd w:val="clear" w:color="auto" w:fill="FFFFFF"/>
+        <w:rPr>
+          <w:color w:val="333333"/>
+          <w:sz w:val="18"/>
+          <w:szCs w:val="18"/>
+        </w:rPr>
+      </w:pPr>
+      <w:bookmarkStart w:id="40" w:name="cl-126"/>
+      <w:bookmarkEnd w:id="40"/>
+      <w:r>
+        <w:rPr>
+          <w:color w:val="333333"/>
+          <w:sz w:val="18"/>
+          <w:szCs w:val="18"/>
+        </w:rPr>
+        <w:t xml:space="preserve">                </w:t>
+      </w:r>
+      <w:r>
+        <w:rPr>
+          <w:rStyle w:val="p"/>
+          <w:color w:val="333333"/>
+          <w:sz w:val="18"/>
+          <w:szCs w:val="18"/>
+        </w:rPr>
+        <w:t>(</w:t>
+      </w:r>
+      <w:r>
+        <w:rPr>
+          <w:rStyle w:val="nv"/>
+          <w:color w:val="008080"/>
+          <w:sz w:val="18"/>
+          <w:szCs w:val="18"/>
+        </w:rPr>
+        <w:t>I1</w:t>
+      </w:r>
+      <w:r>
+        <w:rPr>
+          <w:rStyle w:val="s-atom"/>
+          <w:color w:val="333333"/>
+          <w:sz w:val="18"/>
+          <w:szCs w:val="18"/>
+        </w:rPr>
+        <w:t>#=</w:t>
+      </w:r>
+      <w:r>
+        <w:rPr>
+          <w:rStyle w:val="m"/>
+          <w:color w:val="009999"/>
+          <w:sz w:val="18"/>
+          <w:szCs w:val="18"/>
+        </w:rPr>
+        <w:t>1</w:t>
+      </w:r>
+      <w:r>
+        <w:rPr>
+          <w:rStyle w:val="p"/>
+          <w:color w:val="333333"/>
+          <w:sz w:val="18"/>
+          <w:szCs w:val="18"/>
+        </w:rPr>
+        <w:t>,</w:t>
+      </w:r>
+      <w:r>
+        <w:rPr>
+          <w:color w:val="333333"/>
+          <w:sz w:val="18"/>
+          <w:szCs w:val="18"/>
+        </w:rPr>
+        <w:t xml:space="preserve"> </w:t>
+      </w:r>
+      <w:r>
+        <w:rPr>
+          <w:rStyle w:val="nv"/>
+          <w:color w:val="008080"/>
+          <w:sz w:val="18"/>
+          <w:szCs w:val="18"/>
+        </w:rPr>
+        <w:t>I2</w:t>
+      </w:r>
+      <w:r>
+        <w:rPr>
+          <w:rStyle w:val="s-atom"/>
+          <w:color w:val="333333"/>
+          <w:sz w:val="18"/>
+          <w:szCs w:val="18"/>
+        </w:rPr>
+        <w:t>#=</w:t>
+      </w:r>
+      <w:r>
+        <w:rPr>
+          <w:rStyle w:val="m"/>
+          <w:color w:val="009999"/>
+          <w:sz w:val="18"/>
+          <w:szCs w:val="18"/>
+        </w:rPr>
+        <w:t>3</w:t>
+      </w:r>
+      <w:r>
+        <w:rPr>
+          <w:rStyle w:val="p"/>
+          <w:color w:val="333333"/>
+          <w:sz w:val="18"/>
+          <w:szCs w:val="18"/>
+        </w:rPr>
+        <w:t>,</w:t>
+      </w:r>
+      <w:r>
+        <w:rPr>
+          <w:color w:val="333333"/>
+          <w:sz w:val="18"/>
+          <w:szCs w:val="18"/>
+        </w:rPr>
+        <w:t xml:space="preserve"> </w:t>
+      </w:r>
+      <w:r>
+        <w:rPr>
+          <w:rStyle w:val="nv"/>
+          <w:color w:val="008080"/>
+          <w:sz w:val="18"/>
+          <w:szCs w:val="18"/>
+        </w:rPr>
+        <w:t>O1</w:t>
+      </w:r>
+      <w:r>
+        <w:rPr>
+          <w:rStyle w:val="s-atom"/>
+          <w:color w:val="333333"/>
+          <w:sz w:val="18"/>
+          <w:szCs w:val="18"/>
+        </w:rPr>
+        <w:t>#=</w:t>
+      </w:r>
+      <w:r>
+        <w:rPr>
+          <w:rStyle w:val="m"/>
+          <w:color w:val="009999"/>
+          <w:sz w:val="18"/>
+          <w:szCs w:val="18"/>
+        </w:rPr>
+        <w:t>1</w:t>
+      </w:r>
+      <w:r>
+        <w:rPr>
+          <w:rStyle w:val="p"/>
+          <w:color w:val="333333"/>
+          <w:sz w:val="18"/>
+          <w:szCs w:val="18"/>
+        </w:rPr>
+        <w:t>,</w:t>
+      </w:r>
+      <w:r>
+        <w:rPr>
+          <w:rStyle w:val="nv"/>
+          <w:color w:val="008080"/>
+          <w:sz w:val="18"/>
+          <w:szCs w:val="18"/>
+        </w:rPr>
+        <w:t>O2</w:t>
+      </w:r>
+      <w:r>
+        <w:rPr>
+          <w:rStyle w:val="s-atom"/>
+          <w:color w:val="333333"/>
+          <w:sz w:val="18"/>
+          <w:szCs w:val="18"/>
+        </w:rPr>
+        <w:t>#=</w:t>
+      </w:r>
+      <w:r>
+        <w:rPr>
+          <w:rStyle w:val="m"/>
+          <w:color w:val="009999"/>
+          <w:sz w:val="18"/>
+          <w:szCs w:val="18"/>
+        </w:rPr>
+        <w:t>1</w:t>
+      </w:r>
+      <w:r>
+        <w:rPr>
+          <w:rStyle w:val="p"/>
+          <w:color w:val="333333"/>
+          <w:sz w:val="18"/>
+          <w:szCs w:val="18"/>
+        </w:rPr>
+        <w:t>);</w:t>
+      </w:r>
+    </w:p>
+    <w:p>
+      <w:pPr>
+        <w:pStyle w:val="HTMLPreformatted"/>
+        <w:shd w:val="clear" w:color="auto" w:fill="FFFFFF"/>
+        <w:rPr>
+          <w:color w:val="333333"/>
+          <w:sz w:val="18"/>
+          <w:szCs w:val="18"/>
+        </w:rPr>
+      </w:pPr>
+      <w:bookmarkStart w:id="41" w:name="cl-127"/>
+      <w:bookmarkEnd w:id="41"/>
+      <w:r>
+        <w:rPr>
+          <w:color w:val="333333"/>
+          <w:sz w:val="18"/>
+          <w:szCs w:val="18"/>
+        </w:rPr>
+        <w:t xml:space="preserve">                </w:t>
+      </w:r>
+      <w:r>
+        <w:rPr>
+          <w:rStyle w:val="p"/>
+          <w:color w:val="333333"/>
+          <w:sz w:val="18"/>
+          <w:szCs w:val="18"/>
+        </w:rPr>
+        <w:t>(</w:t>
+      </w:r>
+      <w:r>
+        <w:rPr>
+          <w:rStyle w:val="nv"/>
+          <w:color w:val="008080"/>
+          <w:sz w:val="18"/>
+          <w:szCs w:val="18"/>
+        </w:rPr>
+        <w:t>I1</w:t>
+      </w:r>
+      <w:r>
+        <w:rPr>
+          <w:rStyle w:val="s-atom"/>
+          <w:color w:val="333333"/>
+          <w:sz w:val="18"/>
+          <w:szCs w:val="18"/>
+        </w:rPr>
+        <w:t>#=</w:t>
+      </w:r>
+      <w:r>
+        <w:rPr>
+          <w:rStyle w:val="m"/>
+          <w:color w:val="009999"/>
+          <w:sz w:val="18"/>
+          <w:szCs w:val="18"/>
+        </w:rPr>
+        <w:t>4</w:t>
+      </w:r>
+      <w:r>
+        <w:rPr>
+          <w:rStyle w:val="p"/>
+          <w:color w:val="333333"/>
+          <w:sz w:val="18"/>
+          <w:szCs w:val="18"/>
+        </w:rPr>
+        <w:t>,</w:t>
+      </w:r>
+      <w:r>
+        <w:rPr>
+          <w:color w:val="333333"/>
+          <w:sz w:val="18"/>
+          <w:szCs w:val="18"/>
+        </w:rPr>
+        <w:t xml:space="preserve"> </w:t>
+      </w:r>
+      <w:r>
+        <w:rPr>
+          <w:rStyle w:val="nv"/>
+          <w:color w:val="008080"/>
+          <w:sz w:val="18"/>
+          <w:szCs w:val="18"/>
+        </w:rPr>
+        <w:t>I2</w:t>
+      </w:r>
+      <w:r>
+        <w:rPr>
+          <w:rStyle w:val="s-atom"/>
+          <w:color w:val="333333"/>
+          <w:sz w:val="18"/>
+          <w:szCs w:val="18"/>
+        </w:rPr>
+        <w:t>#=</w:t>
+      </w:r>
+      <w:r>
+        <w:rPr>
+          <w:rStyle w:val="m"/>
+          <w:color w:val="009999"/>
+          <w:sz w:val="18"/>
+          <w:szCs w:val="18"/>
+        </w:rPr>
+        <w:t>3</w:t>
+      </w:r>
+      <w:r>
+        <w:rPr>
+          <w:rStyle w:val="p"/>
+          <w:color w:val="333333"/>
+          <w:sz w:val="18"/>
+          <w:szCs w:val="18"/>
+        </w:rPr>
+        <w:t>,</w:t>
+      </w:r>
+      <w:r>
+        <w:rPr>
+          <w:color w:val="333333"/>
+          <w:sz w:val="18"/>
+          <w:szCs w:val="18"/>
+        </w:rPr>
+        <w:t xml:space="preserve"> </w:t>
+      </w:r>
+      <w:r>
+        <w:rPr>
+          <w:rStyle w:val="nv"/>
+          <w:color w:val="008080"/>
+          <w:sz w:val="18"/>
+          <w:szCs w:val="18"/>
+        </w:rPr>
+        <w:t>O</w:t>
+      </w:r>
+      <w:bookmarkStart w:id="42" w:name="_GoBack"/>
+      <w:bookmarkEnd w:id="42"/>
+      <w:r>
+        <w:rPr>
+          <w:rStyle w:val="nv"/>
+          <w:color w:val="008080"/>
+          <w:sz w:val="18"/>
+          <w:szCs w:val="18"/>
+        </w:rPr>
+        <w:t>1</w:t>
+      </w:r>
+      <w:r>
+        <w:rPr>
+          <w:rStyle w:val="s-atom"/>
+          <w:color w:val="333333"/>
+          <w:sz w:val="18"/>
+          <w:szCs w:val="18"/>
+        </w:rPr>
+        <w:t>#=</w:t>
+      </w:r>
+      <w:r>
+        <w:rPr>
+          <w:rStyle w:val="m"/>
+          <w:color w:val="009999"/>
+          <w:sz w:val="18"/>
+          <w:szCs w:val="18"/>
+        </w:rPr>
+        <w:t>1</w:t>
+      </w:r>
+      <w:r>
+        <w:rPr>
+          <w:rStyle w:val="p"/>
+          <w:color w:val="333333"/>
+          <w:sz w:val="18"/>
+          <w:szCs w:val="18"/>
+        </w:rPr>
+        <w:t>,</w:t>
+      </w:r>
+      <w:r>
+        <w:rPr>
+          <w:rStyle w:val="nv"/>
+          <w:color w:val="008080"/>
+          <w:sz w:val="18"/>
+          <w:szCs w:val="18"/>
+        </w:rPr>
+        <w:t>O2</w:t>
+      </w:r>
+      <w:r>
+        <w:rPr>
+          <w:rStyle w:val="s-atom"/>
+          <w:color w:val="333333"/>
+          <w:sz w:val="18"/>
+          <w:szCs w:val="18"/>
+        </w:rPr>
+        <w:t>#=</w:t>
+      </w:r>
+      <w:r>
+        <w:rPr>
+          <w:rStyle w:val="m"/>
+          <w:color w:val="009999"/>
+          <w:sz w:val="18"/>
+          <w:szCs w:val="18"/>
+        </w:rPr>
+        <w:t>0</w:t>
+      </w:r>
+      <w:r>
+        <w:rPr>
+          <w:rStyle w:val="p"/>
+          <w:color w:val="333333"/>
+          <w:sz w:val="18"/>
+          <w:szCs w:val="18"/>
+        </w:rPr>
+        <w:t>)</w:t>
+      </w:r>
+    </w:p>
+    <w:p>
+      <w:pPr>
+        <w:pStyle w:val="HTMLPreformatted"/>
+        <w:shd w:val="clear" w:color="auto" w:fill="FFFFFF"/>
+        <w:rPr>
+          <w:color w:val="333333"/>
+          <w:sz w:val="18"/>
+          <w:szCs w:val="18"/>
+        </w:rPr>
+      </w:pPr>
+      <w:bookmarkStart w:id="43" w:name="cl-128"/>
+      <w:bookmarkEnd w:id="43"/>
+      <w:r>
+        <w:rPr>
+          <w:color w:val="333333"/>
+          <w:sz w:val="18"/>
+          <w:szCs w:val="18"/>
+        </w:rPr>
+        <w:t xml:space="preserve">        </w:t>
+      </w:r>
+      <w:r>
+        <w:rPr>
+          <w:rStyle w:val="p"/>
+          <w:color w:val="333333"/>
+          <w:sz w:val="18"/>
+          <w:szCs w:val="18"/>
+        </w:rPr>
+        <w:t>).</w:t>
+      </w:r>
+    </w:p>
+    <w:p>
+      <w:pPr>
+        <w:ind w:firstLine="567"/>
+      </w:pPr>
+    </w:p>
+    <w:p>
+      <w:pPr>
+        <w:ind w:firstLine="567"/>
+      </w:pPr>
     </w:p>
     <w:p>
       <w:pPr>
@@ -4600,6 +8713,50 @@
     <w:lsdException w:name="Strong" w:qFormat="1"/>
     <w:lsdException w:name="Emphasis" w:qFormat="1"/>
     <w:lsdException w:name="HTML Preformatted" w:uiPriority="99"/>
+    <w:lsdException w:name="Normal Table" w:semiHidden="1" w:unhideWhenUsed="1"/>
+    <w:lsdException w:name="Table Simple 1" w:semiHidden="1" w:unhideWhenUsed="1"/>
+    <w:lsdException w:name="Table Simple 2" w:semiHidden="1" w:unhideWhenUsed="1"/>
+    <w:lsdException w:name="Table Simple 3" w:semiHidden="1" w:unhideWhenUsed="1"/>
+    <w:lsdException w:name="Table Classic 1" w:semiHidden="1" w:unhideWhenUsed="1"/>
+    <w:lsdException w:name="Table Classic 2" w:semiHidden="1" w:unhideWhenUsed="1"/>
+    <w:lsdException w:name="Table Classic 3" w:semiHidden="1" w:unhideWhenUsed="1"/>
+    <w:lsdException w:name="Table Classic 4" w:semiHidden="1" w:unhideWhenUsed="1"/>
+    <w:lsdException w:name="Table Colorful 1" w:semiHidden="1" w:unhideWhenUsed="1"/>
+    <w:lsdException w:name="Table Colorful 2" w:semiHidden="1" w:unhideWhenUsed="1"/>
+    <w:lsdException w:name="Table Colorful 3" w:semiHidden="1" w:unhideWhenUsed="1"/>
+    <w:lsdException w:name="Table Columns 1" w:semiHidden="1" w:unhideWhenUsed="1"/>
+    <w:lsdException w:name="Table Columns 2" w:semiHidden="1" w:unhideWhenUsed="1"/>
+    <w:lsdException w:name="Table Columns 3" w:semiHidden="1" w:unhideWhenUsed="1"/>
+    <w:lsdException w:name="Table Columns 4" w:semiHidden="1" w:unhideWhenUsed="1"/>
+    <w:lsdException w:name="Table Columns 5" w:semiHidden="1" w:unhideWhenUsed="1"/>
+    <w:lsdException w:name="Table Grid 1" w:semiHidden="1" w:unhideWhenUsed="1"/>
+    <w:lsdException w:name="Table Grid 2" w:semiHidden="1" w:unhideWhenUsed="1"/>
+    <w:lsdException w:name="Table Grid 3" w:semiHidden="1" w:unhideWhenUsed="1"/>
+    <w:lsdException w:name="Table Grid 4" w:semiHidden="1" w:unhideWhenUsed="1"/>
+    <w:lsdException w:name="Table Grid 5" w:semiHidden="1" w:unhideWhenUsed="1"/>
+    <w:lsdException w:name="Table Grid 6" w:semiHidden="1" w:unhideWhenUsed="1"/>
+    <w:lsdException w:name="Table Grid 7" w:semiHidden="1" w:unhideWhenUsed="1"/>
+    <w:lsdException w:name="Table Grid 8" w:semiHidden="1" w:unhideWhenUsed="1"/>
+    <w:lsdException w:name="Table List 1" w:semiHidden="1" w:unhideWhenUsed="1"/>
+    <w:lsdException w:name="Table List 2" w:semiHidden="1" w:unhideWhenUsed="1"/>
+    <w:lsdException w:name="Table List 3" w:semiHidden="1" w:unhideWhenUsed="1"/>
+    <w:lsdException w:name="Table List 4" w:semiHidden="1" w:unhideWhenUsed="1"/>
+    <w:lsdException w:name="Table List 5" w:semiHidden="1" w:unhideWhenUsed="1"/>
+    <w:lsdException w:name="Table List 6" w:semiHidden="1" w:unhideWhenUsed="1"/>
+    <w:lsdException w:name="Table List 7" w:semiHidden="1" w:unhideWhenUsed="1"/>
+    <w:lsdException w:name="Table List 8" w:semiHidden="1" w:unhideWhenUsed="1"/>
+    <w:lsdException w:name="Table 3D effects 1" w:semiHidden="1" w:unhideWhenUsed="1"/>
+    <w:lsdException w:name="Table 3D effects 2" w:semiHidden="1" w:unhideWhenUsed="1"/>
+    <w:lsdException w:name="Table 3D effects 3" w:semiHidden="1" w:unhideWhenUsed="1"/>
+    <w:lsdException w:name="Table Contemporary" w:semiHidden="1" w:unhideWhenUsed="1"/>
+    <w:lsdException w:name="Table Elegant" w:semiHidden="1" w:unhideWhenUsed="1"/>
+    <w:lsdException w:name="Table Professional" w:semiHidden="1" w:unhideWhenUsed="1"/>
+    <w:lsdException w:name="Table Subtle 1" w:semiHidden="1" w:unhideWhenUsed="1"/>
+    <w:lsdException w:name="Table Subtle 2" w:semiHidden="1" w:unhideWhenUsed="1"/>
+    <w:lsdException w:name="Table Web 1" w:semiHidden="1" w:unhideWhenUsed="1"/>
+    <w:lsdException w:name="Table Web 2" w:semiHidden="1" w:unhideWhenUsed="1"/>
+    <w:lsdException w:name="Table Web 3" w:semiHidden="1" w:unhideWhenUsed="1"/>
+    <w:lsdException w:name="Table Theme" w:semiHidden="1" w:unhideWhenUsed="1"/>
     <w:lsdException w:name="Placeholder Text" w:semiHidden="1" w:uiPriority="99"/>
     <w:lsdException w:name="No Spacing" w:uiPriority="1" w:qFormat="1"/>
     <w:lsdException w:name="Light Shading" w:uiPriority="60"/>
@@ -4958,11 +9115,15 @@
   </w:style>
   <w:style w:type="character" w:default="1" w:styleId="DefaultParagraphFont">
     <w:name w:val="Default Paragraph Font"/>
+    <w:uiPriority w:val="1"/>
     <w:semiHidden/>
+    <w:unhideWhenUsed/>
   </w:style>
   <w:style w:type="table" w:default="1" w:styleId="TableNormal">
     <w:name w:val="Normal Table"/>
+    <w:uiPriority w:val="99"/>
     <w:semiHidden/>
+    <w:unhideWhenUsed/>
     <w:tblPr>
       <w:tblInd w:w="0" w:type="dxa"/>
       <w:tblCellMar>
@@ -4975,7 +9136,9 @@
   </w:style>
   <w:style w:type="numbering" w:default="1" w:styleId="NoList">
     <w:name w:val="No List"/>
+    <w:uiPriority w:val="99"/>
     <w:semiHidden/>
+    <w:unhideWhenUsed/>
   </w:style>
   <w:style w:type="paragraph" w:customStyle="1" w:styleId="abstract">
     <w:name w:val="abstract"/>
@@ -5359,8 +9522,8 @@
       <w:sz w:val="18"/>
     </w:rPr>
   </w:style>
-  <w:style w:type="paragraph" w:customStyle="1" w:styleId="title">
-    <w:name w:val="title"/>
+  <w:style w:type="paragraph" w:customStyle="1" w:styleId="Title1">
+    <w:name w:val="Title1"/>
     <w:basedOn w:val="Normal"/>
     <w:next w:val="author"/>
     <w:rsid w:val="0073504E"/>
@@ -5377,9 +9540,9 @@
       <w:sz w:val="28"/>
     </w:rPr>
   </w:style>
-  <w:style w:type="paragraph" w:customStyle="1" w:styleId="subtitle">
-    <w:name w:val="subtitle"/>
-    <w:basedOn w:val="title"/>
+  <w:style w:type="paragraph" w:customStyle="1" w:styleId="Subtitle1">
+    <w:name w:val="Subtitle1"/>
+    <w:basedOn w:val="Title1"/>
     <w:next w:val="author"/>
     <w:rsid w:val="00947640"/>
     <w:pPr>
@@ -5486,7 +9649,7 @@
       <w:sz w:val="18"/>
     </w:rPr>
   </w:style>
-  <w:style w:type="paragraph" w:styleId="Title0">
+  <w:style w:type="paragraph" w:styleId="Title">
     <w:name w:val="Title"/>
     <w:basedOn w:val="Normal"/>
     <w:next w:val="Normal"/>
@@ -5510,7 +9673,7 @@
   <w:style w:type="character" w:customStyle="1" w:styleId="TitleChar">
     <w:name w:val="Title Char"/>
     <w:basedOn w:val="DefaultParagraphFont"/>
-    <w:link w:val="Title0"/>
+    <w:link w:val="Title"/>
     <w:rsid w:val="000E13E6"/>
     <w:rPr>
       <w:rFonts w:asciiTheme="majorHAnsi" w:eastAsiaTheme="majorEastAsia" w:hAnsiTheme="majorHAnsi" w:cstheme="majorBidi"/>
@@ -5607,6 +9770,21 @@
     <w:name w:val="m"/>
     <w:basedOn w:val="DefaultParagraphFont"/>
     <w:rsid w:val="0089454B"/>
+  </w:style>
+  <w:style w:type="character" w:customStyle="1" w:styleId="c1">
+    <w:name w:val="c1"/>
+    <w:basedOn w:val="DefaultParagraphFont"/>
+    <w:rsid w:val="00084AE4"/>
+  </w:style>
+  <w:style w:type="character" w:customStyle="1" w:styleId="k">
+    <w:name w:val="k"/>
+    <w:basedOn w:val="DefaultParagraphFont"/>
+    <w:rsid w:val="00084AE4"/>
+  </w:style>
+  <w:style w:type="character" w:customStyle="1" w:styleId="s-atom">
+    <w:name w:val="s-atom"/>
+    <w:basedOn w:val="DefaultParagraphFont"/>
+    <w:rsid w:val="00084AE4"/>
   </w:style>
 </w:styles>
 </file>

</xml_diff>